<commit_message>
add new docx table celll and border style features and update templaate and test cases
</commit_message>
<xml_diff>
--- a/BeginerGuide/UsingElements/data/template.docx
+++ b/BeginerGuide/UsingElements/data/template.docx
@@ -1,80 +1,7 @@
 
 <file path=word/document.xml><?xml version="1.0" encoding="utf-8"?>
-<w:document xmlns:wpc="http://schemas.microsoft.com/office/word/2010/wordprocessingCanvas" xmlns:cx="http://schemas.microsoft.com/office/drawing/2014/chartex" xmlns:cx1="http://schemas.microsoft.com/office/drawing/2015/9/8/chartex" xmlns:cx2="http://schemas.microsoft.com/office/drawing/2015/10/21/chartex" xmlns:cx3="http://schemas.microsoft.com/office/drawing/2016/5/9/chartex" xmlns:cx4="http://schemas.microsoft.com/office/drawing/2016/5/10/chartex" xmlns:cx5="http://schemas.microsoft.com/office/drawing/2016/5/11/chartex" xmlns:cx6="http://schemas.microsoft.com/office/drawing/2016/5/12/chartex" xmlns:cx7="http://schemas.microsoft.com/office/drawing/2016/5/13/chartex" xmlns:cx8="http://schemas.microsoft.com/office/drawing/2016/5/14/chartex" xmlns:mc="http://schemas.openxmlformats.org/markup-compatibility/2006" xmlns:aink="http://schemas.microsoft.com/office/drawing/2016/ink" xmlns:am3d="http://schemas.microsoft.com/office/drawing/2017/model3d" xmlns:o="urn:schemas-microsoft-com:office:office" xmlns:r="http://schemas.openxmlformats.org/officeDocument/2006/relationships" xmlns:m="http://schemas.openxmlformats.org/officeDocument/2006/math" xmlns:v="urn:schemas-microsoft-com:vml" xmlns:wp14="http://schemas.microsoft.com/office/word/2010/wordprocessingDrawing" xmlns:wp="http://schemas.openxmlformats.org/drawingml/2006/wordprocessingDrawing" xmlns:w10="urn:schemas-microsoft-com:office:word" xmlns:w="http://schemas.openxmlformats.org/wordprocessingml/2006/main" xmlns:w14="http://schemas.microsoft.com/office/word/2010/wordml" xmlns:w15="http://schemas.microsoft.com/office/word/2012/wordml" xmlns:w16cex="http://schemas.microsoft.com/office/word/2018/wordml/cex" xmlns:w16cid="http://schemas.microsoft.com/office/word/2016/wordml/cid" xmlns:w16="http://schemas.microsoft.com/office/word/2018/wordml" xmlns:w16sdtdh="http://schemas.microsoft.com/office/word/2020/wordml/sdtdatahash" xmlns:w16se="http://schemas.microsoft.com/office/word/2015/wordml/symex" xmlns:wpg="http://schemas.microsoft.com/office/word/2010/wordprocessingGroup" xmlns:wpi="http://schemas.microsoft.com/office/word/2010/wordprocessingInk" xmlns:wne="http://schemas.microsoft.com/office/word/2006/wordml" xmlns:wps="http://schemas.microsoft.com/office/word/2010/wordprocessingShape" mc:Ignorable="w14 w15 w16se w16cid w16 w16cex w16sdtdh wp14">
+<w:document xmlns:wpc="http://schemas.microsoft.com/office/word/2010/wordprocessingCanvas" xmlns:cx="http://schemas.microsoft.com/office/drawing/2014/chartex" xmlns:cx1="http://schemas.microsoft.com/office/drawing/2015/9/8/chartex" xmlns:cx2="http://schemas.microsoft.com/office/drawing/2015/10/21/chartex" xmlns:cx3="http://schemas.microsoft.com/office/drawing/2016/5/9/chartex" xmlns:cx4="http://schemas.microsoft.com/office/drawing/2016/5/10/chartex" xmlns:cx5="http://schemas.microsoft.com/office/drawing/2016/5/11/chartex" xmlns:cx6="http://schemas.microsoft.com/office/drawing/2016/5/12/chartex" xmlns:cx7="http://schemas.microsoft.com/office/drawing/2016/5/13/chartex" xmlns:cx8="http://schemas.microsoft.com/office/drawing/2016/5/14/chartex" xmlns:mc="http://schemas.openxmlformats.org/markup-compatibility/2006" xmlns:aink="http://schemas.microsoft.com/office/drawing/2016/ink" xmlns:am3d="http://schemas.microsoft.com/office/drawing/2017/model3d" xmlns:o="urn:schemas-microsoft-com:office:office" xmlns:oel="http://schemas.microsoft.com/office/2019/extlst" xmlns:r="http://schemas.openxmlformats.org/officeDocument/2006/relationships" xmlns:m="http://schemas.openxmlformats.org/officeDocument/2006/math" xmlns:v="urn:schemas-microsoft-com:vml" xmlns:wp14="http://schemas.microsoft.com/office/word/2010/wordprocessingDrawing" xmlns:wp="http://schemas.openxmlformats.org/drawingml/2006/wordprocessingDrawing" xmlns:w10="urn:schemas-microsoft-com:office:word" xmlns:w="http://schemas.openxmlformats.org/wordprocessingml/2006/main" xmlns:w14="http://schemas.microsoft.com/office/word/2010/wordml" xmlns:w15="http://schemas.microsoft.com/office/word/2012/wordml" xmlns:w16cex="http://schemas.microsoft.com/office/word/2018/wordml/cex" xmlns:w16cid="http://schemas.microsoft.com/office/word/2016/wordml/cid" xmlns:w16="http://schemas.microsoft.com/office/word/2018/wordml" xmlns:w16du="http://schemas.microsoft.com/office/word/2023/wordml/word16du" xmlns:w16sdtdh="http://schemas.microsoft.com/office/word/2020/wordml/sdtdatahash" xmlns:w16se="http://schemas.microsoft.com/office/word/2015/wordml/symex" xmlns:wpg="http://schemas.microsoft.com/office/word/2010/wordprocessingGroup" xmlns:wpi="http://schemas.microsoft.com/office/word/2010/wordprocessingInk" xmlns:wne="http://schemas.microsoft.com/office/word/2006/wordml" xmlns:wps="http://schemas.microsoft.com/office/word/2010/wordprocessingShape" mc:Ignorable="w14 w15 w16se w16cid w16 w16cex w16sdtdh w16du wp14">
   <w:body>
-    <w:p>
-      <w:pPr>
-        <w:jc w:val="center"/>
-        <w:rPr>
-          <w:b/>
-          <w:bCs/>
-        </w:rPr>
-      </w:pPr>
-      <w:r>
-        <w:rPr>
-          <w:b/>
-          <w:bCs/>
-          <w:noProof/>
-        </w:rPr>
-        <w:drawing>
-          <wp:inline distT="0" distB="0" distL="0" distR="0">
-            <wp:extent cx="3390900" cy="631371"/>
-            <wp:effectExtent l="0" t="0" r="0" b="0"/>
-            <wp:docPr id="2" name="Picture 2"/>
-            <wp:cNvGraphicFramePr>
-              <a:graphicFrameLocks xmlns:a="http://schemas.openxmlformats.org/drawingml/2006/main" noChangeAspect="1"/>
-            </wp:cNvGraphicFramePr>
-            <a:graphic xmlns:a="http://schemas.openxmlformats.org/drawingml/2006/main">
-              <a:graphicData uri="http://schemas.openxmlformats.org/drawingml/2006/picture">
-                <pic:pic xmlns:pic="http://schemas.openxmlformats.org/drawingml/2006/picture">
-                  <pic:nvPicPr>
-                    <pic:cNvPr id="0" name="Picture 6"/>
-                    <pic:cNvPicPr>
-                      <a:picLocks noChangeAspect="1" noChangeArrowheads="1"/>
-                    </pic:cNvPicPr>
-                  </pic:nvPicPr>
-                  <pic:blipFill>
-                    <a:blip r:embed="rId6" cstate="print">
-                      <a:extLst>
-                        <a:ext uri="{28A0092B-C50C-407E-A947-70E740481C1C}">
-                          <a14:useLocalDpi xmlns:a14="http://schemas.microsoft.com/office/drawing/2010/main" val="0"/>
-                        </a:ext>
-                      </a:extLst>
-                    </a:blip>
-                    <a:srcRect/>
-                    <a:stretch>
-                      <a:fillRect/>
-                    </a:stretch>
-                  </pic:blipFill>
-                  <pic:spPr bwMode="auto">
-                    <a:xfrm>
-                      <a:off x="0" y="0"/>
-                      <a:ext cx="3409998" cy="634927"/>
-                    </a:xfrm>
-                    <a:prstGeom prst="rect">
-                      <a:avLst/>
-                    </a:prstGeom>
-                    <a:noFill/>
-                    <a:ln>
-                      <a:noFill/>
-                    </a:ln>
-                  </pic:spPr>
-                </pic:pic>
-              </a:graphicData>
-            </a:graphic>
-          </wp:inline>
-        </w:drawing>
-      </w:r>
-    </w:p>
-    <w:p>
-      <w:pPr>
-        <w:jc w:val="center"/>
-        <w:rPr>
-          <w:b/>
-          <w:bCs/>
-        </w:rPr>
-      </w:pPr>
-    </w:p>
     <w:p>
       <w:pPr>
         <w:rPr>
@@ -108,14 +35,27 @@
     </w:p>
     <w:p/>
     <w:p>
-      <w:r>
-        <w:t xml:space="preserve">AutoLink </w:t>
+      <w:proofErr w:type="spellStart"/>
+      <w:r>
+        <w:t>AutoLink</w:t>
+      </w:r>
+      <w:proofErr w:type="spellEnd"/>
+      <w:r>
+        <w:t xml:space="preserve"> </w:t>
       </w:r>
     </w:p>
     <w:p>
       <w:r>
         <w:tab/>
-        <w:t>{*auto autoLink}</w:t>
+        <w:t xml:space="preserve">{*auto </w:t>
+      </w:r>
+      <w:proofErr w:type="spellStart"/>
+      <w:r>
+        <w:t>autoLink</w:t>
+      </w:r>
+      <w:proofErr w:type="spellEnd"/>
+      <w:r>
+        <w:t>}</w:t>
       </w:r>
     </w:p>
     <w:p>
@@ -139,21 +79,84 @@
         <w:tab/>
         <w:t xml:space="preserve">{style </w:t>
       </w:r>
+      <w:proofErr w:type="spellStart"/>
       <w:r>
         <w:t>styledPropertyName</w:t>
       </w:r>
+      <w:proofErr w:type="spellEnd"/>
       <w:r>
         <w:t>}</w:t>
       </w:r>
     </w:p>
     <w:p/>
+    <w:p>
+      <w:pPr>
+        <w:rPr>
+          <w:b/>
+          <w:bCs/>
+        </w:rPr>
+      </w:pPr>
+      <w:r>
+        <w:rPr>
+          <w:b/>
+          <w:bCs/>
+        </w:rPr>
+        <w:t>Border Styles</w:t>
+      </w:r>
+    </w:p>
+    <w:tbl>
+      <w:tblPr>
+        <w:tblStyle w:val="TableGrid"/>
+        <w:tblW w:w="0" w:type="auto"/>
+        <w:tblLook w:val="04A0" w:firstRow="1" w:lastRow="0" w:firstColumn="1" w:lastColumn="0" w:noHBand="0" w:noVBand="1"/>
+      </w:tblPr>
+      <w:tblGrid>
+        <w:gridCol w:w="4675"/>
+        <w:gridCol w:w="4675"/>
+      </w:tblGrid>
+      <w:tr>
+        <w:tc>
+          <w:tcPr>
+            <w:tcW w:w="4675" w:type="dxa"/>
+          </w:tcPr>
+          <w:p>
+            <w:r>
+              <w:t>{</w:t>
+            </w:r>
+            <w:r>
+              <w:t>column1</w:t>
+            </w:r>
+            <w:r>
+              <w:t>$}</w:t>
+            </w:r>
+          </w:p>
+        </w:tc>
+        <w:tc>
+          <w:tcPr>
+            <w:tcW w:w="4675" w:type="dxa"/>
+          </w:tcPr>
+          <w:p>
+            <w:r>
+              <w:t>{</w:t>
+            </w:r>
+            <w:r>
+              <w:t>column2</w:t>
+            </w:r>
+            <w:r>
+              <w:t>$}</w:t>
+            </w:r>
+          </w:p>
+        </w:tc>
+      </w:tr>
+    </w:tbl>
+    <w:p/>
     <w:sectPr>
-      <w:headerReference w:type="even" r:id="rId7"/>
-      <w:headerReference w:type="default" r:id="rId8"/>
-      <w:footerReference w:type="even" r:id="rId9"/>
-      <w:footerReference w:type="default" r:id="rId10"/>
-      <w:headerReference w:type="first" r:id="rId11"/>
-      <w:footerReference w:type="first" r:id="rId12"/>
+      <w:headerReference w:type="even" r:id="rId6"/>
+      <w:headerReference w:type="default" r:id="rId7"/>
+      <w:footerReference w:type="even" r:id="rId8"/>
+      <w:footerReference w:type="default" r:id="rId9"/>
+      <w:headerReference w:type="first" r:id="rId10"/>
+      <w:footerReference w:type="first" r:id="rId11"/>
       <w:pgSz w:w="12240" w:h="15840"/>
       <w:pgMar w:top="1440" w:right="1440" w:bottom="1440" w:left="1440" w:header="720" w:footer="720" w:gutter="0"/>
       <w:cols w:space="720"/>
@@ -164,7 +167,7 @@
 </file>
 
 <file path=word/endnotes.xml><?xml version="1.0" encoding="utf-8"?>
-<w:endnotes xmlns:wpc="http://schemas.microsoft.com/office/word/2010/wordprocessingCanvas" xmlns:cx="http://schemas.microsoft.com/office/drawing/2014/chartex" xmlns:cx1="http://schemas.microsoft.com/office/drawing/2015/9/8/chartex" xmlns:cx2="http://schemas.microsoft.com/office/drawing/2015/10/21/chartex" xmlns:cx3="http://schemas.microsoft.com/office/drawing/2016/5/9/chartex" xmlns:cx4="http://schemas.microsoft.com/office/drawing/2016/5/10/chartex" xmlns:cx5="http://schemas.microsoft.com/office/drawing/2016/5/11/chartex" xmlns:cx6="http://schemas.microsoft.com/office/drawing/2016/5/12/chartex" xmlns:cx7="http://schemas.microsoft.com/office/drawing/2016/5/13/chartex" xmlns:cx8="http://schemas.microsoft.com/office/drawing/2016/5/14/chartex" xmlns:mc="http://schemas.openxmlformats.org/markup-compatibility/2006" xmlns:aink="http://schemas.microsoft.com/office/drawing/2016/ink" xmlns:am3d="http://schemas.microsoft.com/office/drawing/2017/model3d" xmlns:o="urn:schemas-microsoft-com:office:office" xmlns:r="http://schemas.openxmlformats.org/officeDocument/2006/relationships" xmlns:m="http://schemas.openxmlformats.org/officeDocument/2006/math" xmlns:v="urn:schemas-microsoft-com:vml" xmlns:wp14="http://schemas.microsoft.com/office/word/2010/wordprocessingDrawing" xmlns:wp="http://schemas.openxmlformats.org/drawingml/2006/wordprocessingDrawing" xmlns:w10="urn:schemas-microsoft-com:office:word" xmlns:w="http://schemas.openxmlformats.org/wordprocessingml/2006/main" xmlns:w14="http://schemas.microsoft.com/office/word/2010/wordml" xmlns:w15="http://schemas.microsoft.com/office/word/2012/wordml" xmlns:w16cex="http://schemas.microsoft.com/office/word/2018/wordml/cex" xmlns:w16cid="http://schemas.microsoft.com/office/word/2016/wordml/cid" xmlns:w16="http://schemas.microsoft.com/office/word/2018/wordml" xmlns:w16sdtdh="http://schemas.microsoft.com/office/word/2020/wordml/sdtdatahash" xmlns:w16se="http://schemas.microsoft.com/office/word/2015/wordml/symex" xmlns:wpg="http://schemas.microsoft.com/office/word/2010/wordprocessingGroup" xmlns:wpi="http://schemas.microsoft.com/office/word/2010/wordprocessingInk" xmlns:wne="http://schemas.microsoft.com/office/word/2006/wordml" xmlns:wps="http://schemas.microsoft.com/office/word/2010/wordprocessingShape" mc:Ignorable="w14 w15 w16se w16cid w16 w16cex w16sdtdh wp14">
+<w:endnotes xmlns:wpc="http://schemas.microsoft.com/office/word/2010/wordprocessingCanvas" xmlns:cx="http://schemas.microsoft.com/office/drawing/2014/chartex" xmlns:cx1="http://schemas.microsoft.com/office/drawing/2015/9/8/chartex" xmlns:cx2="http://schemas.microsoft.com/office/drawing/2015/10/21/chartex" xmlns:cx3="http://schemas.microsoft.com/office/drawing/2016/5/9/chartex" xmlns:cx4="http://schemas.microsoft.com/office/drawing/2016/5/10/chartex" xmlns:cx5="http://schemas.microsoft.com/office/drawing/2016/5/11/chartex" xmlns:cx6="http://schemas.microsoft.com/office/drawing/2016/5/12/chartex" xmlns:cx7="http://schemas.microsoft.com/office/drawing/2016/5/13/chartex" xmlns:cx8="http://schemas.microsoft.com/office/drawing/2016/5/14/chartex" xmlns:mc="http://schemas.openxmlformats.org/markup-compatibility/2006" xmlns:aink="http://schemas.microsoft.com/office/drawing/2016/ink" xmlns:am3d="http://schemas.microsoft.com/office/drawing/2017/model3d" xmlns:o="urn:schemas-microsoft-com:office:office" xmlns:oel="http://schemas.microsoft.com/office/2019/extlst" xmlns:r="http://schemas.openxmlformats.org/officeDocument/2006/relationships" xmlns:m="http://schemas.openxmlformats.org/officeDocument/2006/math" xmlns:v="urn:schemas-microsoft-com:vml" xmlns:wp14="http://schemas.microsoft.com/office/word/2010/wordprocessingDrawing" xmlns:wp="http://schemas.openxmlformats.org/drawingml/2006/wordprocessingDrawing" xmlns:w10="urn:schemas-microsoft-com:office:word" xmlns:w="http://schemas.openxmlformats.org/wordprocessingml/2006/main" xmlns:w14="http://schemas.microsoft.com/office/word/2010/wordml" xmlns:w15="http://schemas.microsoft.com/office/word/2012/wordml" xmlns:w16cex="http://schemas.microsoft.com/office/word/2018/wordml/cex" xmlns:w16cid="http://schemas.microsoft.com/office/word/2016/wordml/cid" xmlns:w16="http://schemas.microsoft.com/office/word/2018/wordml" xmlns:w16du="http://schemas.microsoft.com/office/word/2023/wordml/word16du" xmlns:w16sdtdh="http://schemas.microsoft.com/office/word/2020/wordml/sdtdatahash" xmlns:w16se="http://schemas.microsoft.com/office/word/2015/wordml/symex" xmlns:wpg="http://schemas.microsoft.com/office/word/2010/wordprocessingGroup" xmlns:wpi="http://schemas.microsoft.com/office/word/2010/wordprocessingInk" xmlns:wne="http://schemas.microsoft.com/office/word/2006/wordml" xmlns:wps="http://schemas.microsoft.com/office/word/2010/wordprocessingShape" mc:Ignorable="w14 w15 w16se w16cid w16 w16cex w16sdtdh w16du wp14">
   <w:endnote w:type="separator" w:id="-1">
     <w:p>
       <w:pPr>
@@ -189,7 +192,7 @@
 </file>
 
 <file path=word/footer1.xml><?xml version="1.0" encoding="utf-8"?>
-<w:ftr xmlns:wpc="http://schemas.microsoft.com/office/word/2010/wordprocessingCanvas" xmlns:cx="http://schemas.microsoft.com/office/drawing/2014/chartex" xmlns:cx1="http://schemas.microsoft.com/office/drawing/2015/9/8/chartex" xmlns:cx2="http://schemas.microsoft.com/office/drawing/2015/10/21/chartex" xmlns:cx3="http://schemas.microsoft.com/office/drawing/2016/5/9/chartex" xmlns:cx4="http://schemas.microsoft.com/office/drawing/2016/5/10/chartex" xmlns:cx5="http://schemas.microsoft.com/office/drawing/2016/5/11/chartex" xmlns:cx6="http://schemas.microsoft.com/office/drawing/2016/5/12/chartex" xmlns:cx7="http://schemas.microsoft.com/office/drawing/2016/5/13/chartex" xmlns:cx8="http://schemas.microsoft.com/office/drawing/2016/5/14/chartex" xmlns:mc="http://schemas.openxmlformats.org/markup-compatibility/2006" xmlns:aink="http://schemas.microsoft.com/office/drawing/2016/ink" xmlns:am3d="http://schemas.microsoft.com/office/drawing/2017/model3d" xmlns:o="urn:schemas-microsoft-com:office:office" xmlns:r="http://schemas.openxmlformats.org/officeDocument/2006/relationships" xmlns:m="http://schemas.openxmlformats.org/officeDocument/2006/math" xmlns:v="urn:schemas-microsoft-com:vml" xmlns:wp14="http://schemas.microsoft.com/office/word/2010/wordprocessingDrawing" xmlns:wp="http://schemas.openxmlformats.org/drawingml/2006/wordprocessingDrawing" xmlns:w10="urn:schemas-microsoft-com:office:word" xmlns:w="http://schemas.openxmlformats.org/wordprocessingml/2006/main" xmlns:w14="http://schemas.microsoft.com/office/word/2010/wordml" xmlns:w15="http://schemas.microsoft.com/office/word/2012/wordml" xmlns:w16cex="http://schemas.microsoft.com/office/word/2018/wordml/cex" xmlns:w16cid="http://schemas.microsoft.com/office/word/2016/wordml/cid" xmlns:w16="http://schemas.microsoft.com/office/word/2018/wordml" xmlns:w16sdtdh="http://schemas.microsoft.com/office/word/2020/wordml/sdtdatahash" xmlns:w16se="http://schemas.microsoft.com/office/word/2015/wordml/symex" xmlns:wpg="http://schemas.microsoft.com/office/word/2010/wordprocessingGroup" xmlns:wpi="http://schemas.microsoft.com/office/word/2010/wordprocessingInk" xmlns:wne="http://schemas.microsoft.com/office/word/2006/wordml" xmlns:wps="http://schemas.microsoft.com/office/word/2010/wordprocessingShape" mc:Ignorable="w14 w15 w16se w16cid w16 w16cex w16sdtdh wp14">
+<w:ftr xmlns:wpc="http://schemas.microsoft.com/office/word/2010/wordprocessingCanvas" xmlns:cx="http://schemas.microsoft.com/office/drawing/2014/chartex" xmlns:cx1="http://schemas.microsoft.com/office/drawing/2015/9/8/chartex" xmlns:cx2="http://schemas.microsoft.com/office/drawing/2015/10/21/chartex" xmlns:cx3="http://schemas.microsoft.com/office/drawing/2016/5/9/chartex" xmlns:cx4="http://schemas.microsoft.com/office/drawing/2016/5/10/chartex" xmlns:cx5="http://schemas.microsoft.com/office/drawing/2016/5/11/chartex" xmlns:cx6="http://schemas.microsoft.com/office/drawing/2016/5/12/chartex" xmlns:cx7="http://schemas.microsoft.com/office/drawing/2016/5/13/chartex" xmlns:cx8="http://schemas.microsoft.com/office/drawing/2016/5/14/chartex" xmlns:mc="http://schemas.openxmlformats.org/markup-compatibility/2006" xmlns:aink="http://schemas.microsoft.com/office/drawing/2016/ink" xmlns:am3d="http://schemas.microsoft.com/office/drawing/2017/model3d" xmlns:o="urn:schemas-microsoft-com:office:office" xmlns:oel="http://schemas.microsoft.com/office/2019/extlst" xmlns:r="http://schemas.openxmlformats.org/officeDocument/2006/relationships" xmlns:m="http://schemas.openxmlformats.org/officeDocument/2006/math" xmlns:v="urn:schemas-microsoft-com:vml" xmlns:wp14="http://schemas.microsoft.com/office/word/2010/wordprocessingDrawing" xmlns:wp="http://schemas.openxmlformats.org/drawingml/2006/wordprocessingDrawing" xmlns:w10="urn:schemas-microsoft-com:office:word" xmlns:w="http://schemas.openxmlformats.org/wordprocessingml/2006/main" xmlns:w14="http://schemas.microsoft.com/office/word/2010/wordml" xmlns:w15="http://schemas.microsoft.com/office/word/2012/wordml" xmlns:w16cex="http://schemas.microsoft.com/office/word/2018/wordml/cex" xmlns:w16cid="http://schemas.microsoft.com/office/word/2016/wordml/cid" xmlns:w16="http://schemas.microsoft.com/office/word/2018/wordml" xmlns:w16du="http://schemas.microsoft.com/office/word/2023/wordml/word16du" xmlns:w16sdtdh="http://schemas.microsoft.com/office/word/2020/wordml/sdtdatahash" xmlns:w16se="http://schemas.microsoft.com/office/word/2015/wordml/symex" xmlns:wpg="http://schemas.microsoft.com/office/word/2010/wordprocessingGroup" xmlns:wpi="http://schemas.microsoft.com/office/word/2010/wordprocessingInk" xmlns:wne="http://schemas.microsoft.com/office/word/2006/wordml" xmlns:wps="http://schemas.microsoft.com/office/word/2010/wordprocessingShape" mc:Ignorable="w14 w15 w16se w16cid w16 w16cex w16sdtdh w16du wp14">
   <w:p>
     <w:pPr>
       <w:pStyle w:val="Footer"/>
@@ -199,7 +202,7 @@
 </file>
 
 <file path=word/footer2.xml><?xml version="1.0" encoding="utf-8"?>
-<w:ftr xmlns:wpc="http://schemas.microsoft.com/office/word/2010/wordprocessingCanvas" xmlns:cx="http://schemas.microsoft.com/office/drawing/2014/chartex" xmlns:cx1="http://schemas.microsoft.com/office/drawing/2015/9/8/chartex" xmlns:cx2="http://schemas.microsoft.com/office/drawing/2015/10/21/chartex" xmlns:cx3="http://schemas.microsoft.com/office/drawing/2016/5/9/chartex" xmlns:cx4="http://schemas.microsoft.com/office/drawing/2016/5/10/chartex" xmlns:cx5="http://schemas.microsoft.com/office/drawing/2016/5/11/chartex" xmlns:cx6="http://schemas.microsoft.com/office/drawing/2016/5/12/chartex" xmlns:cx7="http://schemas.microsoft.com/office/drawing/2016/5/13/chartex" xmlns:cx8="http://schemas.microsoft.com/office/drawing/2016/5/14/chartex" xmlns:mc="http://schemas.openxmlformats.org/markup-compatibility/2006" xmlns:aink="http://schemas.microsoft.com/office/drawing/2016/ink" xmlns:am3d="http://schemas.microsoft.com/office/drawing/2017/model3d" xmlns:o="urn:schemas-microsoft-com:office:office" xmlns:r="http://schemas.openxmlformats.org/officeDocument/2006/relationships" xmlns:m="http://schemas.openxmlformats.org/officeDocument/2006/math" xmlns:v="urn:schemas-microsoft-com:vml" xmlns:wp14="http://schemas.microsoft.com/office/word/2010/wordprocessingDrawing" xmlns:wp="http://schemas.openxmlformats.org/drawingml/2006/wordprocessingDrawing" xmlns:w10="urn:schemas-microsoft-com:office:word" xmlns:w="http://schemas.openxmlformats.org/wordprocessingml/2006/main" xmlns:w14="http://schemas.microsoft.com/office/word/2010/wordml" xmlns:w15="http://schemas.microsoft.com/office/word/2012/wordml" xmlns:w16cex="http://schemas.microsoft.com/office/word/2018/wordml/cex" xmlns:w16cid="http://schemas.microsoft.com/office/word/2016/wordml/cid" xmlns:w16="http://schemas.microsoft.com/office/word/2018/wordml" xmlns:w16sdtdh="http://schemas.microsoft.com/office/word/2020/wordml/sdtdatahash" xmlns:w16se="http://schemas.microsoft.com/office/word/2015/wordml/symex" xmlns:wpg="http://schemas.microsoft.com/office/word/2010/wordprocessingGroup" xmlns:wpi="http://schemas.microsoft.com/office/word/2010/wordprocessingInk" xmlns:wne="http://schemas.microsoft.com/office/word/2006/wordml" xmlns:wps="http://schemas.microsoft.com/office/word/2010/wordprocessingShape" mc:Ignorable="w14 w15 w16se w16cid w16 w16cex w16sdtdh wp14">
+<w:ftr xmlns:wpc="http://schemas.microsoft.com/office/word/2010/wordprocessingCanvas" xmlns:cx="http://schemas.microsoft.com/office/drawing/2014/chartex" xmlns:cx1="http://schemas.microsoft.com/office/drawing/2015/9/8/chartex" xmlns:cx2="http://schemas.microsoft.com/office/drawing/2015/10/21/chartex" xmlns:cx3="http://schemas.microsoft.com/office/drawing/2016/5/9/chartex" xmlns:cx4="http://schemas.microsoft.com/office/drawing/2016/5/10/chartex" xmlns:cx5="http://schemas.microsoft.com/office/drawing/2016/5/11/chartex" xmlns:cx6="http://schemas.microsoft.com/office/drawing/2016/5/12/chartex" xmlns:cx7="http://schemas.microsoft.com/office/drawing/2016/5/13/chartex" xmlns:cx8="http://schemas.microsoft.com/office/drawing/2016/5/14/chartex" xmlns:mc="http://schemas.openxmlformats.org/markup-compatibility/2006" xmlns:aink="http://schemas.microsoft.com/office/drawing/2016/ink" xmlns:am3d="http://schemas.microsoft.com/office/drawing/2017/model3d" xmlns:o="urn:schemas-microsoft-com:office:office" xmlns:oel="http://schemas.microsoft.com/office/2019/extlst" xmlns:r="http://schemas.openxmlformats.org/officeDocument/2006/relationships" xmlns:m="http://schemas.openxmlformats.org/officeDocument/2006/math" xmlns:v="urn:schemas-microsoft-com:vml" xmlns:wp14="http://schemas.microsoft.com/office/word/2010/wordprocessingDrawing" xmlns:wp="http://schemas.openxmlformats.org/drawingml/2006/wordprocessingDrawing" xmlns:w10="urn:schemas-microsoft-com:office:word" xmlns:w="http://schemas.openxmlformats.org/wordprocessingml/2006/main" xmlns:w14="http://schemas.microsoft.com/office/word/2010/wordml" xmlns:w15="http://schemas.microsoft.com/office/word/2012/wordml" xmlns:w16cex="http://schemas.microsoft.com/office/word/2018/wordml/cex" xmlns:w16cid="http://schemas.microsoft.com/office/word/2016/wordml/cid" xmlns:w16="http://schemas.microsoft.com/office/word/2018/wordml" xmlns:w16du="http://schemas.microsoft.com/office/word/2023/wordml/word16du" xmlns:w16sdtdh="http://schemas.microsoft.com/office/word/2020/wordml/sdtdatahash" xmlns:w16se="http://schemas.microsoft.com/office/word/2015/wordml/symex" xmlns:wpg="http://schemas.microsoft.com/office/word/2010/wordprocessingGroup" xmlns:wpi="http://schemas.microsoft.com/office/word/2010/wordprocessingInk" xmlns:wne="http://schemas.microsoft.com/office/word/2006/wordml" xmlns:wps="http://schemas.microsoft.com/office/word/2010/wordprocessingShape" mc:Ignorable="w14 w15 w16se w16cid w16 w16cex w16sdtdh w16du wp14">
   <w:p>
     <w:pPr>
       <w:pStyle w:val="Footer"/>
@@ -209,7 +212,7 @@
 </file>
 
 <file path=word/footer3.xml><?xml version="1.0" encoding="utf-8"?>
-<w:ftr xmlns:wpc="http://schemas.microsoft.com/office/word/2010/wordprocessingCanvas" xmlns:cx="http://schemas.microsoft.com/office/drawing/2014/chartex" xmlns:cx1="http://schemas.microsoft.com/office/drawing/2015/9/8/chartex" xmlns:cx2="http://schemas.microsoft.com/office/drawing/2015/10/21/chartex" xmlns:cx3="http://schemas.microsoft.com/office/drawing/2016/5/9/chartex" xmlns:cx4="http://schemas.microsoft.com/office/drawing/2016/5/10/chartex" xmlns:cx5="http://schemas.microsoft.com/office/drawing/2016/5/11/chartex" xmlns:cx6="http://schemas.microsoft.com/office/drawing/2016/5/12/chartex" xmlns:cx7="http://schemas.microsoft.com/office/drawing/2016/5/13/chartex" xmlns:cx8="http://schemas.microsoft.com/office/drawing/2016/5/14/chartex" xmlns:mc="http://schemas.openxmlformats.org/markup-compatibility/2006" xmlns:aink="http://schemas.microsoft.com/office/drawing/2016/ink" xmlns:am3d="http://schemas.microsoft.com/office/drawing/2017/model3d" xmlns:o="urn:schemas-microsoft-com:office:office" xmlns:r="http://schemas.openxmlformats.org/officeDocument/2006/relationships" xmlns:m="http://schemas.openxmlformats.org/officeDocument/2006/math" xmlns:v="urn:schemas-microsoft-com:vml" xmlns:wp14="http://schemas.microsoft.com/office/word/2010/wordprocessingDrawing" xmlns:wp="http://schemas.openxmlformats.org/drawingml/2006/wordprocessingDrawing" xmlns:w10="urn:schemas-microsoft-com:office:word" xmlns:w="http://schemas.openxmlformats.org/wordprocessingml/2006/main" xmlns:w14="http://schemas.microsoft.com/office/word/2010/wordml" xmlns:w15="http://schemas.microsoft.com/office/word/2012/wordml" xmlns:w16cex="http://schemas.microsoft.com/office/word/2018/wordml/cex" xmlns:w16cid="http://schemas.microsoft.com/office/word/2016/wordml/cid" xmlns:w16="http://schemas.microsoft.com/office/word/2018/wordml" xmlns:w16sdtdh="http://schemas.microsoft.com/office/word/2020/wordml/sdtdatahash" xmlns:w16se="http://schemas.microsoft.com/office/word/2015/wordml/symex" xmlns:wpg="http://schemas.microsoft.com/office/word/2010/wordprocessingGroup" xmlns:wpi="http://schemas.microsoft.com/office/word/2010/wordprocessingInk" xmlns:wne="http://schemas.microsoft.com/office/word/2006/wordml" xmlns:wps="http://schemas.microsoft.com/office/word/2010/wordprocessingShape" mc:Ignorable="w14 w15 w16se w16cid w16 w16cex w16sdtdh wp14">
+<w:ftr xmlns:wpc="http://schemas.microsoft.com/office/word/2010/wordprocessingCanvas" xmlns:cx="http://schemas.microsoft.com/office/drawing/2014/chartex" xmlns:cx1="http://schemas.microsoft.com/office/drawing/2015/9/8/chartex" xmlns:cx2="http://schemas.microsoft.com/office/drawing/2015/10/21/chartex" xmlns:cx3="http://schemas.microsoft.com/office/drawing/2016/5/9/chartex" xmlns:cx4="http://schemas.microsoft.com/office/drawing/2016/5/10/chartex" xmlns:cx5="http://schemas.microsoft.com/office/drawing/2016/5/11/chartex" xmlns:cx6="http://schemas.microsoft.com/office/drawing/2016/5/12/chartex" xmlns:cx7="http://schemas.microsoft.com/office/drawing/2016/5/13/chartex" xmlns:cx8="http://schemas.microsoft.com/office/drawing/2016/5/14/chartex" xmlns:mc="http://schemas.openxmlformats.org/markup-compatibility/2006" xmlns:aink="http://schemas.microsoft.com/office/drawing/2016/ink" xmlns:am3d="http://schemas.microsoft.com/office/drawing/2017/model3d" xmlns:o="urn:schemas-microsoft-com:office:office" xmlns:oel="http://schemas.microsoft.com/office/2019/extlst" xmlns:r="http://schemas.openxmlformats.org/officeDocument/2006/relationships" xmlns:m="http://schemas.openxmlformats.org/officeDocument/2006/math" xmlns:v="urn:schemas-microsoft-com:vml" xmlns:wp14="http://schemas.microsoft.com/office/word/2010/wordprocessingDrawing" xmlns:wp="http://schemas.openxmlformats.org/drawingml/2006/wordprocessingDrawing" xmlns:w10="urn:schemas-microsoft-com:office:word" xmlns:w="http://schemas.openxmlformats.org/wordprocessingml/2006/main" xmlns:w14="http://schemas.microsoft.com/office/word/2010/wordml" xmlns:w15="http://schemas.microsoft.com/office/word/2012/wordml" xmlns:w16cex="http://schemas.microsoft.com/office/word/2018/wordml/cex" xmlns:w16cid="http://schemas.microsoft.com/office/word/2016/wordml/cid" xmlns:w16="http://schemas.microsoft.com/office/word/2018/wordml" xmlns:w16du="http://schemas.microsoft.com/office/word/2023/wordml/word16du" xmlns:w16sdtdh="http://schemas.microsoft.com/office/word/2020/wordml/sdtdatahash" xmlns:w16se="http://schemas.microsoft.com/office/word/2015/wordml/symex" xmlns:wpg="http://schemas.microsoft.com/office/word/2010/wordprocessingGroup" xmlns:wpi="http://schemas.microsoft.com/office/word/2010/wordprocessingInk" xmlns:wne="http://schemas.microsoft.com/office/word/2006/wordml" xmlns:wps="http://schemas.microsoft.com/office/word/2010/wordprocessingShape" mc:Ignorable="w14 w15 w16se w16cid w16 w16cex w16sdtdh w16du wp14">
   <w:p>
     <w:pPr>
       <w:pStyle w:val="Footer"/>
@@ -219,7 +222,7 @@
 </file>
 
 <file path=word/footnotes.xml><?xml version="1.0" encoding="utf-8"?>
-<w:footnotes xmlns:wpc="http://schemas.microsoft.com/office/word/2010/wordprocessingCanvas" xmlns:cx="http://schemas.microsoft.com/office/drawing/2014/chartex" xmlns:cx1="http://schemas.microsoft.com/office/drawing/2015/9/8/chartex" xmlns:cx2="http://schemas.microsoft.com/office/drawing/2015/10/21/chartex" xmlns:cx3="http://schemas.microsoft.com/office/drawing/2016/5/9/chartex" xmlns:cx4="http://schemas.microsoft.com/office/drawing/2016/5/10/chartex" xmlns:cx5="http://schemas.microsoft.com/office/drawing/2016/5/11/chartex" xmlns:cx6="http://schemas.microsoft.com/office/drawing/2016/5/12/chartex" xmlns:cx7="http://schemas.microsoft.com/office/drawing/2016/5/13/chartex" xmlns:cx8="http://schemas.microsoft.com/office/drawing/2016/5/14/chartex" xmlns:mc="http://schemas.openxmlformats.org/markup-compatibility/2006" xmlns:aink="http://schemas.microsoft.com/office/drawing/2016/ink" xmlns:am3d="http://schemas.microsoft.com/office/drawing/2017/model3d" xmlns:o="urn:schemas-microsoft-com:office:office" xmlns:r="http://schemas.openxmlformats.org/officeDocument/2006/relationships" xmlns:m="http://schemas.openxmlformats.org/officeDocument/2006/math" xmlns:v="urn:schemas-microsoft-com:vml" xmlns:wp14="http://schemas.microsoft.com/office/word/2010/wordprocessingDrawing" xmlns:wp="http://schemas.openxmlformats.org/drawingml/2006/wordprocessingDrawing" xmlns:w10="urn:schemas-microsoft-com:office:word" xmlns:w="http://schemas.openxmlformats.org/wordprocessingml/2006/main" xmlns:w14="http://schemas.microsoft.com/office/word/2010/wordml" xmlns:w15="http://schemas.microsoft.com/office/word/2012/wordml" xmlns:w16cex="http://schemas.microsoft.com/office/word/2018/wordml/cex" xmlns:w16cid="http://schemas.microsoft.com/office/word/2016/wordml/cid" xmlns:w16="http://schemas.microsoft.com/office/word/2018/wordml" xmlns:w16sdtdh="http://schemas.microsoft.com/office/word/2020/wordml/sdtdatahash" xmlns:w16se="http://schemas.microsoft.com/office/word/2015/wordml/symex" xmlns:wpg="http://schemas.microsoft.com/office/word/2010/wordprocessingGroup" xmlns:wpi="http://schemas.microsoft.com/office/word/2010/wordprocessingInk" xmlns:wne="http://schemas.microsoft.com/office/word/2006/wordml" xmlns:wps="http://schemas.microsoft.com/office/word/2010/wordprocessingShape" mc:Ignorable="w14 w15 w16se w16cid w16 w16cex w16sdtdh wp14">
+<w:footnotes xmlns:wpc="http://schemas.microsoft.com/office/word/2010/wordprocessingCanvas" xmlns:cx="http://schemas.microsoft.com/office/drawing/2014/chartex" xmlns:cx1="http://schemas.microsoft.com/office/drawing/2015/9/8/chartex" xmlns:cx2="http://schemas.microsoft.com/office/drawing/2015/10/21/chartex" xmlns:cx3="http://schemas.microsoft.com/office/drawing/2016/5/9/chartex" xmlns:cx4="http://schemas.microsoft.com/office/drawing/2016/5/10/chartex" xmlns:cx5="http://schemas.microsoft.com/office/drawing/2016/5/11/chartex" xmlns:cx6="http://schemas.microsoft.com/office/drawing/2016/5/12/chartex" xmlns:cx7="http://schemas.microsoft.com/office/drawing/2016/5/13/chartex" xmlns:cx8="http://schemas.microsoft.com/office/drawing/2016/5/14/chartex" xmlns:mc="http://schemas.openxmlformats.org/markup-compatibility/2006" xmlns:aink="http://schemas.microsoft.com/office/drawing/2016/ink" xmlns:am3d="http://schemas.microsoft.com/office/drawing/2017/model3d" xmlns:o="urn:schemas-microsoft-com:office:office" xmlns:oel="http://schemas.microsoft.com/office/2019/extlst" xmlns:r="http://schemas.openxmlformats.org/officeDocument/2006/relationships" xmlns:m="http://schemas.openxmlformats.org/officeDocument/2006/math" xmlns:v="urn:schemas-microsoft-com:vml" xmlns:wp14="http://schemas.microsoft.com/office/word/2010/wordprocessingDrawing" xmlns:wp="http://schemas.openxmlformats.org/drawingml/2006/wordprocessingDrawing" xmlns:w10="urn:schemas-microsoft-com:office:word" xmlns:w="http://schemas.openxmlformats.org/wordprocessingml/2006/main" xmlns:w14="http://schemas.microsoft.com/office/word/2010/wordml" xmlns:w15="http://schemas.microsoft.com/office/word/2012/wordml" xmlns:w16cex="http://schemas.microsoft.com/office/word/2018/wordml/cex" xmlns:w16cid="http://schemas.microsoft.com/office/word/2016/wordml/cid" xmlns:w16="http://schemas.microsoft.com/office/word/2018/wordml" xmlns:w16du="http://schemas.microsoft.com/office/word/2023/wordml/word16du" xmlns:w16sdtdh="http://schemas.microsoft.com/office/word/2020/wordml/sdtdatahash" xmlns:w16se="http://schemas.microsoft.com/office/word/2015/wordml/symex" xmlns:wpg="http://schemas.microsoft.com/office/word/2010/wordprocessingGroup" xmlns:wpi="http://schemas.microsoft.com/office/word/2010/wordprocessingInk" xmlns:wne="http://schemas.microsoft.com/office/word/2006/wordml" xmlns:wps="http://schemas.microsoft.com/office/word/2010/wordprocessingShape" mc:Ignorable="w14 w15 w16se w16cid w16 w16cex w16sdtdh w16du wp14">
   <w:footnote w:type="separator" w:id="-1">
     <w:p>
       <w:pPr>
@@ -244,7 +247,7 @@
 </file>
 
 <file path=word/header1.xml><?xml version="1.0" encoding="utf-8"?>
-<w:hdr xmlns:wpc="http://schemas.microsoft.com/office/word/2010/wordprocessingCanvas" xmlns:cx="http://schemas.microsoft.com/office/drawing/2014/chartex" xmlns:cx1="http://schemas.microsoft.com/office/drawing/2015/9/8/chartex" xmlns:cx2="http://schemas.microsoft.com/office/drawing/2015/10/21/chartex" xmlns:cx3="http://schemas.microsoft.com/office/drawing/2016/5/9/chartex" xmlns:cx4="http://schemas.microsoft.com/office/drawing/2016/5/10/chartex" xmlns:cx5="http://schemas.microsoft.com/office/drawing/2016/5/11/chartex" xmlns:cx6="http://schemas.microsoft.com/office/drawing/2016/5/12/chartex" xmlns:cx7="http://schemas.microsoft.com/office/drawing/2016/5/13/chartex" xmlns:cx8="http://schemas.microsoft.com/office/drawing/2016/5/14/chartex" xmlns:mc="http://schemas.openxmlformats.org/markup-compatibility/2006" xmlns:aink="http://schemas.microsoft.com/office/drawing/2016/ink" xmlns:am3d="http://schemas.microsoft.com/office/drawing/2017/model3d" xmlns:o="urn:schemas-microsoft-com:office:office" xmlns:r="http://schemas.openxmlformats.org/officeDocument/2006/relationships" xmlns:m="http://schemas.openxmlformats.org/officeDocument/2006/math" xmlns:v="urn:schemas-microsoft-com:vml" xmlns:wp14="http://schemas.microsoft.com/office/word/2010/wordprocessingDrawing" xmlns:wp="http://schemas.openxmlformats.org/drawingml/2006/wordprocessingDrawing" xmlns:w10="urn:schemas-microsoft-com:office:word" xmlns:w="http://schemas.openxmlformats.org/wordprocessingml/2006/main" xmlns:w14="http://schemas.microsoft.com/office/word/2010/wordml" xmlns:w15="http://schemas.microsoft.com/office/word/2012/wordml" xmlns:w16cex="http://schemas.microsoft.com/office/word/2018/wordml/cex" xmlns:w16cid="http://schemas.microsoft.com/office/word/2016/wordml/cid" xmlns:w16="http://schemas.microsoft.com/office/word/2018/wordml" xmlns:w16sdtdh="http://schemas.microsoft.com/office/word/2020/wordml/sdtdatahash" xmlns:w16se="http://schemas.microsoft.com/office/word/2015/wordml/symex" xmlns:wpg="http://schemas.microsoft.com/office/word/2010/wordprocessingGroup" xmlns:wpi="http://schemas.microsoft.com/office/word/2010/wordprocessingInk" xmlns:wne="http://schemas.microsoft.com/office/word/2006/wordml" xmlns:wps="http://schemas.microsoft.com/office/word/2010/wordprocessingShape" mc:Ignorable="w14 w15 w16se w16cid w16 w16cex w16sdtdh wp14">
+<w:hdr xmlns:wpc="http://schemas.microsoft.com/office/word/2010/wordprocessingCanvas" xmlns:cx="http://schemas.microsoft.com/office/drawing/2014/chartex" xmlns:cx1="http://schemas.microsoft.com/office/drawing/2015/9/8/chartex" xmlns:cx2="http://schemas.microsoft.com/office/drawing/2015/10/21/chartex" xmlns:cx3="http://schemas.microsoft.com/office/drawing/2016/5/9/chartex" xmlns:cx4="http://schemas.microsoft.com/office/drawing/2016/5/10/chartex" xmlns:cx5="http://schemas.microsoft.com/office/drawing/2016/5/11/chartex" xmlns:cx6="http://schemas.microsoft.com/office/drawing/2016/5/12/chartex" xmlns:cx7="http://schemas.microsoft.com/office/drawing/2016/5/13/chartex" xmlns:cx8="http://schemas.microsoft.com/office/drawing/2016/5/14/chartex" xmlns:mc="http://schemas.openxmlformats.org/markup-compatibility/2006" xmlns:aink="http://schemas.microsoft.com/office/drawing/2016/ink" xmlns:am3d="http://schemas.microsoft.com/office/drawing/2017/model3d" xmlns:o="urn:schemas-microsoft-com:office:office" xmlns:oel="http://schemas.microsoft.com/office/2019/extlst" xmlns:r="http://schemas.openxmlformats.org/officeDocument/2006/relationships" xmlns:m="http://schemas.openxmlformats.org/officeDocument/2006/math" xmlns:v="urn:schemas-microsoft-com:vml" xmlns:wp14="http://schemas.microsoft.com/office/word/2010/wordprocessingDrawing" xmlns:wp="http://schemas.openxmlformats.org/drawingml/2006/wordprocessingDrawing" xmlns:w10="urn:schemas-microsoft-com:office:word" xmlns:w="http://schemas.openxmlformats.org/wordprocessingml/2006/main" xmlns:w14="http://schemas.microsoft.com/office/word/2010/wordml" xmlns:w15="http://schemas.microsoft.com/office/word/2012/wordml" xmlns:w16cex="http://schemas.microsoft.com/office/word/2018/wordml/cex" xmlns:w16cid="http://schemas.microsoft.com/office/word/2016/wordml/cid" xmlns:w16="http://schemas.microsoft.com/office/word/2018/wordml" xmlns:w16du="http://schemas.microsoft.com/office/word/2023/wordml/word16du" xmlns:w16sdtdh="http://schemas.microsoft.com/office/word/2020/wordml/sdtdatahash" xmlns:w16se="http://schemas.microsoft.com/office/word/2015/wordml/symex" xmlns:wpg="http://schemas.microsoft.com/office/word/2010/wordprocessingGroup" xmlns:wpi="http://schemas.microsoft.com/office/word/2010/wordprocessingInk" xmlns:wne="http://schemas.microsoft.com/office/word/2006/wordml" xmlns:wps="http://schemas.microsoft.com/office/word/2010/wordprocessingShape" mc:Ignorable="w14 w15 w16se w16cid w16 w16cex w16sdtdh w16du wp14">
   <w:p>
     <w:pPr>
       <w:pStyle w:val="Header"/>
@@ -254,20 +257,223 @@
 </file>
 
 <file path=word/header2.xml><?xml version="1.0" encoding="utf-8"?>
-<w:hdr xmlns:wpc="http://schemas.microsoft.com/office/word/2010/wordprocessingCanvas" xmlns:cx="http://schemas.microsoft.com/office/drawing/2014/chartex" xmlns:cx1="http://schemas.microsoft.com/office/drawing/2015/9/8/chartex" xmlns:cx2="http://schemas.microsoft.com/office/drawing/2015/10/21/chartex" xmlns:cx3="http://schemas.microsoft.com/office/drawing/2016/5/9/chartex" xmlns:cx4="http://schemas.microsoft.com/office/drawing/2016/5/10/chartex" xmlns:cx5="http://schemas.microsoft.com/office/drawing/2016/5/11/chartex" xmlns:cx6="http://schemas.microsoft.com/office/drawing/2016/5/12/chartex" xmlns:cx7="http://schemas.microsoft.com/office/drawing/2016/5/13/chartex" xmlns:cx8="http://schemas.microsoft.com/office/drawing/2016/5/14/chartex" xmlns:mc="http://schemas.openxmlformats.org/markup-compatibility/2006" xmlns:aink="http://schemas.microsoft.com/office/drawing/2016/ink" xmlns:am3d="http://schemas.microsoft.com/office/drawing/2017/model3d" xmlns:o="urn:schemas-microsoft-com:office:office" xmlns:r="http://schemas.openxmlformats.org/officeDocument/2006/relationships" xmlns:m="http://schemas.openxmlformats.org/officeDocument/2006/math" xmlns:v="urn:schemas-microsoft-com:vml" xmlns:wp14="http://schemas.microsoft.com/office/word/2010/wordprocessingDrawing" xmlns:wp="http://schemas.openxmlformats.org/drawingml/2006/wordprocessingDrawing" xmlns:w10="urn:schemas-microsoft-com:office:word" xmlns:w="http://schemas.openxmlformats.org/wordprocessingml/2006/main" xmlns:w14="http://schemas.microsoft.com/office/word/2010/wordml" xmlns:w15="http://schemas.microsoft.com/office/word/2012/wordml" xmlns:w16cex="http://schemas.microsoft.com/office/word/2018/wordml/cex" xmlns:w16cid="http://schemas.microsoft.com/office/word/2016/wordml/cid" xmlns:w16="http://schemas.microsoft.com/office/word/2018/wordml" xmlns:w16sdtdh="http://schemas.microsoft.com/office/word/2020/wordml/sdtdatahash" xmlns:w16se="http://schemas.microsoft.com/office/word/2015/wordml/symex" xmlns:wpg="http://schemas.microsoft.com/office/word/2010/wordprocessingGroup" xmlns:wpi="http://schemas.microsoft.com/office/word/2010/wordprocessingInk" xmlns:wne="http://schemas.microsoft.com/office/word/2006/wordml" xmlns:wps="http://schemas.microsoft.com/office/word/2010/wordprocessingShape" mc:Ignorable="w14 w15 w16se w16cid w16 w16cex w16sdtdh wp14">
+<w:hdr xmlns:wpc="http://schemas.microsoft.com/office/word/2010/wordprocessingCanvas" xmlns:cx="http://schemas.microsoft.com/office/drawing/2014/chartex" xmlns:cx1="http://schemas.microsoft.com/office/drawing/2015/9/8/chartex" xmlns:cx2="http://schemas.microsoft.com/office/drawing/2015/10/21/chartex" xmlns:cx3="http://schemas.microsoft.com/office/drawing/2016/5/9/chartex" xmlns:cx4="http://schemas.microsoft.com/office/drawing/2016/5/10/chartex" xmlns:cx5="http://schemas.microsoft.com/office/drawing/2016/5/11/chartex" xmlns:cx6="http://schemas.microsoft.com/office/drawing/2016/5/12/chartex" xmlns:cx7="http://schemas.microsoft.com/office/drawing/2016/5/13/chartex" xmlns:cx8="http://schemas.microsoft.com/office/drawing/2016/5/14/chartex" xmlns:mc="http://schemas.openxmlformats.org/markup-compatibility/2006" xmlns:aink="http://schemas.microsoft.com/office/drawing/2016/ink" xmlns:am3d="http://schemas.microsoft.com/office/drawing/2017/model3d" xmlns:o="urn:schemas-microsoft-com:office:office" xmlns:oel="http://schemas.microsoft.com/office/2019/extlst" xmlns:r="http://schemas.openxmlformats.org/officeDocument/2006/relationships" xmlns:m="http://schemas.openxmlformats.org/officeDocument/2006/math" xmlns:v="urn:schemas-microsoft-com:vml" xmlns:wp14="http://schemas.microsoft.com/office/word/2010/wordprocessingDrawing" xmlns:wp="http://schemas.openxmlformats.org/drawingml/2006/wordprocessingDrawing" xmlns:w10="urn:schemas-microsoft-com:office:word" xmlns:w="http://schemas.openxmlformats.org/wordprocessingml/2006/main" xmlns:w14="http://schemas.microsoft.com/office/word/2010/wordml" xmlns:w15="http://schemas.microsoft.com/office/word/2012/wordml" xmlns:w16cex="http://schemas.microsoft.com/office/word/2018/wordml/cex" xmlns:w16cid="http://schemas.microsoft.com/office/word/2016/wordml/cid" xmlns:w16="http://schemas.microsoft.com/office/word/2018/wordml" xmlns:w16du="http://schemas.microsoft.com/office/word/2023/wordml/word16du" xmlns:w16sdtdh="http://schemas.microsoft.com/office/word/2020/wordml/sdtdatahash" xmlns:w16se="http://schemas.microsoft.com/office/word/2015/wordml/symex" xmlns:wpg="http://schemas.microsoft.com/office/word/2010/wordprocessingGroup" xmlns:wpi="http://schemas.microsoft.com/office/word/2010/wordprocessingInk" xmlns:wne="http://schemas.microsoft.com/office/word/2006/wordml" xmlns:wps="http://schemas.microsoft.com/office/word/2010/wordprocessingShape" mc:Ignorable="w14 w15 w16se w16cid w16 w16cex w16sdtdh w16du wp14">
+  <w:p>
+    <w:r>
+      <w:t xml:space="preserve">{watermark </w:t>
+    </w:r>
+    <w:proofErr w:type="spellStart"/>
+    <w:r>
+      <w:t>watermark_name</w:t>
+    </w:r>
+    <w:proofErr w:type="spellEnd"/>
+    <w:r>
+      <w:t>}</w:t>
+    </w:r>
+  </w:p>
+  <w:p>
+    <w:pPr>
+      <w:pStyle w:val="Header"/>
+    </w:pPr>
+  </w:p>
   <w:p>
     <w:pPr>
       <w:pStyle w:val="Header"/>
     </w:pPr>
     <w:r>
-      <w:t>{watermark watermark_name}</w:t>
+      <w:rPr>
+        <w:noProof/>
+        <w:lang w:val="en-GB"/>
+      </w:rPr>
+      <mc:AlternateContent>
+        <mc:Choice Requires="wps">
+          <w:drawing>
+            <wp:anchor distT="0" distB="0" distL="114300" distR="114300" simplePos="0" relativeHeight="251660288" behindDoc="0" locked="0" layoutInCell="1" allowOverlap="1" wp14:anchorId="7AABDDBF" wp14:editId="49B81B3E">
+              <wp:simplePos x="0" y="0"/>
+              <wp:positionH relativeFrom="column">
+                <wp:posOffset>-68580</wp:posOffset>
+              </wp:positionH>
+              <wp:positionV relativeFrom="paragraph">
+                <wp:posOffset>358140</wp:posOffset>
+              </wp:positionV>
+              <wp:extent cx="5882640" cy="0"/>
+              <wp:effectExtent l="0" t="0" r="0" b="0"/>
+              <wp:wrapNone/>
+              <wp:docPr id="1087558721" name="Straight Connector 5"/>
+              <wp:cNvGraphicFramePr/>
+              <a:graphic xmlns:a="http://schemas.openxmlformats.org/drawingml/2006/main">
+                <a:graphicData uri="http://schemas.microsoft.com/office/word/2010/wordprocessingShape">
+                  <wps:wsp>
+                    <wps:cNvCnPr/>
+                    <wps:spPr>
+                      <a:xfrm>
+                        <a:off x="0" y="0"/>
+                        <a:ext cx="5882640" cy="0"/>
+                      </a:xfrm>
+                      <a:prstGeom prst="line">
+                        <a:avLst/>
+                      </a:prstGeom>
+                    </wps:spPr>
+                    <wps:style>
+                      <a:lnRef idx="1">
+                        <a:schemeClr val="accent1"/>
+                      </a:lnRef>
+                      <a:fillRef idx="0">
+                        <a:schemeClr val="accent1"/>
+                      </a:fillRef>
+                      <a:effectRef idx="0">
+                        <a:schemeClr val="accent1"/>
+                      </a:effectRef>
+                      <a:fontRef idx="minor">
+                        <a:schemeClr val="tx1"/>
+                      </a:fontRef>
+                    </wps:style>
+                    <wps:bodyPr/>
+                  </wps:wsp>
+                </a:graphicData>
+              </a:graphic>
+            </wp:anchor>
+          </w:drawing>
+        </mc:Choice>
+        <mc:Fallback>
+          <w:pict>
+            <v:line w14:anchorId="4A15D2AC" id="Straight Connector 5" o:spid="_x0000_s1026" style="position:absolute;z-index:251660288;visibility:visible;mso-wrap-style:square;mso-wrap-distance-left:9pt;mso-wrap-distance-top:0;mso-wrap-distance-right:9pt;mso-wrap-distance-bottom:0;mso-position-horizontal:absolute;mso-position-horizontal-relative:text;mso-position-vertical:absolute;mso-position-vertical-relative:text" from="-5.4pt,28.2pt" to="457.8pt,28.2pt" o:gfxdata="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" strokecolor="#4472c4 [3204]" strokeweight=".5pt">
+              <v:stroke joinstyle="miter"/>
+            </v:line>
+          </w:pict>
+        </mc:Fallback>
+      </mc:AlternateContent>
     </w:r>
+    <w:r>
+      <w:rPr>
+        <w:noProof/>
+        <w:lang w:val="en-GB"/>
+      </w:rPr>
+      <w:drawing>
+        <wp:anchor distT="0" distB="0" distL="114300" distR="114300" simplePos="0" relativeHeight="251659264" behindDoc="0" locked="0" layoutInCell="1" allowOverlap="1" wp14:anchorId="520D52E8" wp14:editId="2AA91B75">
+          <wp:simplePos x="0" y="0"/>
+          <wp:positionH relativeFrom="column">
+            <wp:posOffset>4081780</wp:posOffset>
+          </wp:positionH>
+          <wp:positionV relativeFrom="paragraph">
+            <wp:posOffset>72390</wp:posOffset>
+          </wp:positionV>
+          <wp:extent cx="1615440" cy="190500"/>
+          <wp:effectExtent l="0" t="0" r="3810" b="0"/>
+          <wp:wrapNone/>
+          <wp:docPr id="867091739" name="Graphic 4"/>
+          <wp:cNvGraphicFramePr/>
+          <a:graphic xmlns:a="http://schemas.openxmlformats.org/drawingml/2006/main">
+            <a:graphicData uri="http://schemas.openxmlformats.org/drawingml/2006/picture">
+              <pic:pic xmlns:pic="http://schemas.openxmlformats.org/drawingml/2006/picture">
+                <pic:nvPicPr>
+                  <pic:cNvPr id="7" name="Graphic 7"/>
+                  <pic:cNvPicPr>
+                    <a:picLocks noChangeAspect="1"/>
+                  </pic:cNvPicPr>
+                </pic:nvPicPr>
+                <pic:blipFill>
+                  <a:blip r:embed="rId1">
+                    <a:extLst>
+                      <a:ext uri="{28A0092B-C50C-407E-A947-70E740481C1C}">
+                        <a14:useLocalDpi xmlns:a14="http://schemas.microsoft.com/office/drawing/2010/main" val="0"/>
+                      </a:ext>
+                      <a:ext uri="{96DAC541-7B7A-43D3-8B79-37D633B846F1}">
+                        <asvg:svgBlip xmlns:asvg="http://schemas.microsoft.com/office/drawing/2016/SVG/main" r:embed="rId2"/>
+                      </a:ext>
+                    </a:extLst>
+                  </a:blip>
+                  <a:stretch>
+                    <a:fillRect/>
+                  </a:stretch>
+                </pic:blipFill>
+                <pic:spPr>
+                  <a:xfrm>
+                    <a:off x="0" y="0"/>
+                    <a:ext cx="1612900" cy="190500"/>
+                  </a:xfrm>
+                  <a:prstGeom prst="rect">
+                    <a:avLst/>
+                  </a:prstGeom>
+                </pic:spPr>
+              </pic:pic>
+            </a:graphicData>
+          </a:graphic>
+          <wp14:sizeRelH relativeFrom="page">
+            <wp14:pctWidth>0</wp14:pctWidth>
+          </wp14:sizeRelH>
+          <wp14:sizeRelV relativeFrom="page">
+            <wp14:pctHeight>0</wp14:pctHeight>
+          </wp14:sizeRelV>
+        </wp:anchor>
+      </w:drawing>
+    </w:r>
+    <w:r>
+      <w:rPr>
+        <w:b/>
+        <w:noProof/>
+        <w:lang w:val="en-GB"/>
+      </w:rPr>
+      <w:drawing>
+        <wp:inline distT="0" distB="0" distL="0" distR="0" wp14:anchorId="64327BD3" wp14:editId="43D1CF99">
+          <wp:extent cx="1714500" cy="320040"/>
+          <wp:effectExtent l="0" t="0" r="0" b="3810"/>
+          <wp:docPr id="1138844966" name="Picture 3" descr="Blue text on a black background&#10;&#10;Description automatically generated"/>
+          <wp:cNvGraphicFramePr>
+            <a:graphicFrameLocks xmlns:a="http://schemas.openxmlformats.org/drawingml/2006/main" noChangeAspect="1"/>
+          </wp:cNvGraphicFramePr>
+          <a:graphic xmlns:a="http://schemas.openxmlformats.org/drawingml/2006/main">
+            <a:graphicData uri="http://schemas.openxmlformats.org/drawingml/2006/picture">
+              <pic:pic xmlns:pic="http://schemas.openxmlformats.org/drawingml/2006/picture">
+                <pic:nvPicPr>
+                  <pic:cNvPr id="0" name="Picture 2" descr="Blue text on a black background&#10;&#10;Description automatically generated"/>
+                  <pic:cNvPicPr>
+                    <a:picLocks noChangeAspect="1" noChangeArrowheads="1"/>
+                  </pic:cNvPicPr>
+                </pic:nvPicPr>
+                <pic:blipFill>
+                  <a:blip r:embed="rId3">
+                    <a:extLst>
+                      <a:ext uri="{28A0092B-C50C-407E-A947-70E740481C1C}">
+                        <a14:useLocalDpi xmlns:a14="http://schemas.microsoft.com/office/drawing/2010/main" val="0"/>
+                      </a:ext>
+                    </a:extLst>
+                  </a:blip>
+                  <a:srcRect/>
+                  <a:stretch>
+                    <a:fillRect/>
+                  </a:stretch>
+                </pic:blipFill>
+                <pic:spPr bwMode="auto">
+                  <a:xfrm>
+                    <a:off x="0" y="0"/>
+                    <a:ext cx="1714500" cy="320040"/>
+                  </a:xfrm>
+                  <a:prstGeom prst="rect">
+                    <a:avLst/>
+                  </a:prstGeom>
+                  <a:noFill/>
+                  <a:ln>
+                    <a:noFill/>
+                  </a:ln>
+                </pic:spPr>
+              </pic:pic>
+            </a:graphicData>
+          </a:graphic>
+        </wp:inline>
+      </w:drawing>
+    </w:r>
+  </w:p>
+  <w:p>
+    <w:pPr>
+      <w:pStyle w:val="Header"/>
+    </w:pPr>
   </w:p>
 </w:hdr>
 </file>
 
 <file path=word/header3.xml><?xml version="1.0" encoding="utf-8"?>
-<w:hdr xmlns:wpc="http://schemas.microsoft.com/office/word/2010/wordprocessingCanvas" xmlns:cx="http://schemas.microsoft.com/office/drawing/2014/chartex" xmlns:cx1="http://schemas.microsoft.com/office/drawing/2015/9/8/chartex" xmlns:cx2="http://schemas.microsoft.com/office/drawing/2015/10/21/chartex" xmlns:cx3="http://schemas.microsoft.com/office/drawing/2016/5/9/chartex" xmlns:cx4="http://schemas.microsoft.com/office/drawing/2016/5/10/chartex" xmlns:cx5="http://schemas.microsoft.com/office/drawing/2016/5/11/chartex" xmlns:cx6="http://schemas.microsoft.com/office/drawing/2016/5/12/chartex" xmlns:cx7="http://schemas.microsoft.com/office/drawing/2016/5/13/chartex" xmlns:cx8="http://schemas.microsoft.com/office/drawing/2016/5/14/chartex" xmlns:mc="http://schemas.openxmlformats.org/markup-compatibility/2006" xmlns:aink="http://schemas.microsoft.com/office/drawing/2016/ink" xmlns:am3d="http://schemas.microsoft.com/office/drawing/2017/model3d" xmlns:o="urn:schemas-microsoft-com:office:office" xmlns:r="http://schemas.openxmlformats.org/officeDocument/2006/relationships" xmlns:m="http://schemas.openxmlformats.org/officeDocument/2006/math" xmlns:v="urn:schemas-microsoft-com:vml" xmlns:wp14="http://schemas.microsoft.com/office/word/2010/wordprocessingDrawing" xmlns:wp="http://schemas.openxmlformats.org/drawingml/2006/wordprocessingDrawing" xmlns:w10="urn:schemas-microsoft-com:office:word" xmlns:w="http://schemas.openxmlformats.org/wordprocessingml/2006/main" xmlns:w14="http://schemas.microsoft.com/office/word/2010/wordml" xmlns:w15="http://schemas.microsoft.com/office/word/2012/wordml" xmlns:w16cex="http://schemas.microsoft.com/office/word/2018/wordml/cex" xmlns:w16cid="http://schemas.microsoft.com/office/word/2016/wordml/cid" xmlns:w16="http://schemas.microsoft.com/office/word/2018/wordml" xmlns:w16sdtdh="http://schemas.microsoft.com/office/word/2020/wordml/sdtdatahash" xmlns:w16se="http://schemas.microsoft.com/office/word/2015/wordml/symex" xmlns:wpg="http://schemas.microsoft.com/office/word/2010/wordprocessingGroup" xmlns:wpi="http://schemas.microsoft.com/office/word/2010/wordprocessingInk" xmlns:wne="http://schemas.microsoft.com/office/word/2006/wordml" xmlns:wps="http://schemas.microsoft.com/office/word/2010/wordprocessingShape" mc:Ignorable="w14 w15 w16se w16cid w16 w16cex w16sdtdh wp14">
+<w:hdr xmlns:wpc="http://schemas.microsoft.com/office/word/2010/wordprocessingCanvas" xmlns:cx="http://schemas.microsoft.com/office/drawing/2014/chartex" xmlns:cx1="http://schemas.microsoft.com/office/drawing/2015/9/8/chartex" xmlns:cx2="http://schemas.microsoft.com/office/drawing/2015/10/21/chartex" xmlns:cx3="http://schemas.microsoft.com/office/drawing/2016/5/9/chartex" xmlns:cx4="http://schemas.microsoft.com/office/drawing/2016/5/10/chartex" xmlns:cx5="http://schemas.microsoft.com/office/drawing/2016/5/11/chartex" xmlns:cx6="http://schemas.microsoft.com/office/drawing/2016/5/12/chartex" xmlns:cx7="http://schemas.microsoft.com/office/drawing/2016/5/13/chartex" xmlns:cx8="http://schemas.microsoft.com/office/drawing/2016/5/14/chartex" xmlns:mc="http://schemas.openxmlformats.org/markup-compatibility/2006" xmlns:aink="http://schemas.microsoft.com/office/drawing/2016/ink" xmlns:am3d="http://schemas.microsoft.com/office/drawing/2017/model3d" xmlns:o="urn:schemas-microsoft-com:office:office" xmlns:oel="http://schemas.microsoft.com/office/2019/extlst" xmlns:r="http://schemas.openxmlformats.org/officeDocument/2006/relationships" xmlns:m="http://schemas.openxmlformats.org/officeDocument/2006/math" xmlns:v="urn:schemas-microsoft-com:vml" xmlns:wp14="http://schemas.microsoft.com/office/word/2010/wordprocessingDrawing" xmlns:wp="http://schemas.openxmlformats.org/drawingml/2006/wordprocessingDrawing" xmlns:w10="urn:schemas-microsoft-com:office:word" xmlns:w="http://schemas.openxmlformats.org/wordprocessingml/2006/main" xmlns:w14="http://schemas.microsoft.com/office/word/2010/wordml" xmlns:w15="http://schemas.microsoft.com/office/word/2012/wordml" xmlns:w16cex="http://schemas.microsoft.com/office/word/2018/wordml/cex" xmlns:w16cid="http://schemas.microsoft.com/office/word/2016/wordml/cid" xmlns:w16="http://schemas.microsoft.com/office/word/2018/wordml" xmlns:w16du="http://schemas.microsoft.com/office/word/2023/wordml/word16du" xmlns:w16sdtdh="http://schemas.microsoft.com/office/word/2020/wordml/sdtdatahash" xmlns:w16se="http://schemas.microsoft.com/office/word/2015/wordml/symex" xmlns:wpg="http://schemas.microsoft.com/office/word/2010/wordprocessingGroup" xmlns:wpi="http://schemas.microsoft.com/office/word/2010/wordprocessingInk" xmlns:wne="http://schemas.microsoft.com/office/word/2006/wordml" xmlns:wps="http://schemas.microsoft.com/office/word/2010/wordprocessingShape" mc:Ignorable="w14 w15 w16se w16cid w16 w16cex w16sdtdh w16du wp14">
   <w:p>
     <w:pPr>
       <w:pStyle w:val="Header"/>
@@ -277,7 +483,7 @@
 </file>
 
 <file path=word/styles.xml><?xml version="1.0" encoding="utf-8"?>
-<w:styles xmlns:mc="http://schemas.openxmlformats.org/markup-compatibility/2006" xmlns:r="http://schemas.openxmlformats.org/officeDocument/2006/relationships" xmlns:w="http://schemas.openxmlformats.org/wordprocessingml/2006/main" xmlns:w14="http://schemas.microsoft.com/office/word/2010/wordml" xmlns:w15="http://schemas.microsoft.com/office/word/2012/wordml" xmlns:w16cex="http://schemas.microsoft.com/office/word/2018/wordml/cex" xmlns:w16cid="http://schemas.microsoft.com/office/word/2016/wordml/cid" xmlns:w16="http://schemas.microsoft.com/office/word/2018/wordml" xmlns:w16sdtdh="http://schemas.microsoft.com/office/word/2020/wordml/sdtdatahash" xmlns:w16se="http://schemas.microsoft.com/office/word/2015/wordml/symex" mc:Ignorable="w14 w15 w16se w16cid w16 w16cex w16sdtdh">
+<w:styles xmlns:mc="http://schemas.openxmlformats.org/markup-compatibility/2006" xmlns:r="http://schemas.openxmlformats.org/officeDocument/2006/relationships" xmlns:w="http://schemas.openxmlformats.org/wordprocessingml/2006/main" xmlns:w14="http://schemas.microsoft.com/office/word/2010/wordml" xmlns:w15="http://schemas.microsoft.com/office/word/2012/wordml" xmlns:w16cex="http://schemas.microsoft.com/office/word/2018/wordml/cex" xmlns:w16cid="http://schemas.microsoft.com/office/word/2016/wordml/cid" xmlns:w16="http://schemas.microsoft.com/office/word/2018/wordml" xmlns:w16du="http://schemas.microsoft.com/office/word/2023/wordml/word16du" xmlns:w16sdtdh="http://schemas.microsoft.com/office/word/2020/wordml/sdtdatahash" xmlns:w16se="http://schemas.microsoft.com/office/word/2015/wordml/symex" mc:Ignorable="w14 w15 w16se w16cid w16 w16cex w16sdtdh w16du">
   <w:docDefaults>
     <w:rPrDefault>
       <w:rPr>
@@ -741,6 +947,32 @@
     <w:link w:val="Footer"/>
     <w:uiPriority w:val="99"/>
   </w:style>
+  <w:style w:type="table" w:styleId="TableGrid">
+    <w:name w:val="Table Grid"/>
+    <w:basedOn w:val="TableNormal"/>
+    <w:uiPriority w:val="39"/>
+    <w:rsid w:val="00FC10BD"/>
+    <w:pPr>
+      <w:spacing w:after="0" w:line="240" w:lineRule="auto"/>
+    </w:pPr>
+    <w:rPr>
+      <w:kern w:val="2"/>
+      <w:sz w:val="24"/>
+      <w:szCs w:val="24"/>
+      <w:lang w:bidi="ar-SA"/>
+      <w14:ligatures w14:val="standardContextual"/>
+    </w:rPr>
+    <w:tblPr>
+      <w:tblBorders>
+        <w:top w:val="single" w:sz="4" w:space="0" w:color="auto"/>
+        <w:left w:val="single" w:sz="4" w:space="0" w:color="auto"/>
+        <w:bottom w:val="single" w:sz="4" w:space="0" w:color="auto"/>
+        <w:right w:val="single" w:sz="4" w:space="0" w:color="auto"/>
+        <w:insideH w:val="single" w:sz="4" w:space="0" w:color="auto"/>
+        <w:insideV w:val="single" w:sz="4" w:space="0" w:color="auto"/>
+      </w:tblBorders>
+    </w:tblPr>
+  </w:style>
 </w:styles>
 </file>
 

</xml_diff>

<commit_message>
Add Example for Attach And Embed Tag
</commit_message>
<xml_diff>
--- a/BeginerGuide/UsingElements/data/template.docx
+++ b/BeginerGuide/UsingElements/data/template.docx
@@ -1,6 +1,6 @@
 
 <file path=word/document.xml><?xml version="1.0" encoding="utf-8"?>
-<w:document xmlns:wpc="http://schemas.microsoft.com/office/word/2010/wordprocessingCanvas" xmlns:cx="http://schemas.microsoft.com/office/drawing/2014/chartex" xmlns:cx1="http://schemas.microsoft.com/office/drawing/2015/9/8/chartex" xmlns:cx2="http://schemas.microsoft.com/office/drawing/2015/10/21/chartex" xmlns:cx3="http://schemas.microsoft.com/office/drawing/2016/5/9/chartex" xmlns:cx4="http://schemas.microsoft.com/office/drawing/2016/5/10/chartex" xmlns:cx5="http://schemas.microsoft.com/office/drawing/2016/5/11/chartex" xmlns:cx6="http://schemas.microsoft.com/office/drawing/2016/5/12/chartex" xmlns:cx7="http://schemas.microsoft.com/office/drawing/2016/5/13/chartex" xmlns:cx8="http://schemas.microsoft.com/office/drawing/2016/5/14/chartex" xmlns:mc="http://schemas.openxmlformats.org/markup-compatibility/2006" xmlns:aink="http://schemas.microsoft.com/office/drawing/2016/ink" xmlns:am3d="http://schemas.microsoft.com/office/drawing/2017/model3d" xmlns:o="urn:schemas-microsoft-com:office:office" xmlns:oel="http://schemas.microsoft.com/office/2019/extlst" xmlns:r="http://schemas.openxmlformats.org/officeDocument/2006/relationships" xmlns:m="http://schemas.openxmlformats.org/officeDocument/2006/math" xmlns:v="urn:schemas-microsoft-com:vml" xmlns:wp14="http://schemas.microsoft.com/office/word/2010/wordprocessingDrawing" xmlns:wp="http://schemas.openxmlformats.org/drawingml/2006/wordprocessingDrawing" xmlns:w10="urn:schemas-microsoft-com:office:word" xmlns:w="http://schemas.openxmlformats.org/wordprocessingml/2006/main" xmlns:w14="http://schemas.microsoft.com/office/word/2010/wordml" xmlns:w15="http://schemas.microsoft.com/office/word/2012/wordml" xmlns:w16cex="http://schemas.microsoft.com/office/word/2018/wordml/cex" xmlns:w16cid="http://schemas.microsoft.com/office/word/2016/wordml/cid" xmlns:w16="http://schemas.microsoft.com/office/word/2018/wordml" xmlns:w16du="http://schemas.microsoft.com/office/word/2023/wordml/word16du" xmlns:w16sdtdh="http://schemas.microsoft.com/office/word/2020/wordml/sdtdatahash" xmlns:w16se="http://schemas.microsoft.com/office/word/2015/wordml/symex" xmlns:wpg="http://schemas.microsoft.com/office/word/2010/wordprocessingGroup" xmlns:wpi="http://schemas.microsoft.com/office/word/2010/wordprocessingInk" xmlns:wne="http://schemas.microsoft.com/office/word/2006/wordml" xmlns:wps="http://schemas.microsoft.com/office/word/2010/wordprocessingShape" mc:Ignorable="w14 w15 w16se w16cid w16 w16cex w16sdtdh w16du wp14">
+<w:document xmlns:wpc="http://schemas.microsoft.com/office/word/2010/wordprocessingCanvas" xmlns:cx="http://schemas.microsoft.com/office/drawing/2014/chartex" xmlns:cx1="http://schemas.microsoft.com/office/drawing/2015/9/8/chartex" xmlns:cx2="http://schemas.microsoft.com/office/drawing/2015/10/21/chartex" xmlns:cx3="http://schemas.microsoft.com/office/drawing/2016/5/9/chartex" xmlns:cx4="http://schemas.microsoft.com/office/drawing/2016/5/10/chartex" xmlns:cx5="http://schemas.microsoft.com/office/drawing/2016/5/11/chartex" xmlns:cx6="http://schemas.microsoft.com/office/drawing/2016/5/12/chartex" xmlns:cx7="http://schemas.microsoft.com/office/drawing/2016/5/13/chartex" xmlns:cx8="http://schemas.microsoft.com/office/drawing/2016/5/14/chartex" xmlns:mc="http://schemas.openxmlformats.org/markup-compatibility/2006" xmlns:aink="http://schemas.microsoft.com/office/drawing/2016/ink" xmlns:am3d="http://schemas.microsoft.com/office/drawing/2017/model3d" xmlns:o="urn:schemas-microsoft-com:office:office" xmlns:oel="http://schemas.microsoft.com/office/2019/extlst" xmlns:r="http://schemas.openxmlformats.org/officeDocument/2006/relationships" xmlns:m="http://schemas.openxmlformats.org/officeDocument/2006/math" xmlns:v="urn:schemas-microsoft-com:vml" xmlns:wp14="http://schemas.microsoft.com/office/word/2010/wordprocessingDrawing" xmlns:wp="http://schemas.openxmlformats.org/drawingml/2006/wordprocessingDrawing" xmlns:w10="urn:schemas-microsoft-com:office:word" xmlns:w="http://schemas.openxmlformats.org/wordprocessingml/2006/main" xmlns:w14="http://schemas.microsoft.com/office/word/2010/wordml" xmlns:w15="http://schemas.microsoft.com/office/word/2012/wordml" xmlns:w16cex="http://schemas.microsoft.com/office/word/2018/wordml/cex" xmlns:w16cid="http://schemas.microsoft.com/office/word/2016/wordml/cid" xmlns:w16="http://schemas.microsoft.com/office/word/2018/wordml" xmlns:w16du="http://schemas.microsoft.com/office/word/2023/wordml/word16du" xmlns:w16sdtdh="http://schemas.microsoft.com/office/word/2020/wordml/sdtdatahash" xmlns:w16sdtfl="http://schemas.microsoft.com/office/word/2024/wordml/sdtformatlock" xmlns:w16se="http://schemas.microsoft.com/office/word/2015/wordml/symex" xmlns:wpg="http://schemas.microsoft.com/office/word/2010/wordprocessingGroup" xmlns:wpi="http://schemas.microsoft.com/office/word/2010/wordprocessingInk" xmlns:wne="http://schemas.microsoft.com/office/word/2006/wordml" xmlns:wps="http://schemas.microsoft.com/office/word/2010/wordprocessingShape" mc:Ignorable="w14 w15 w16se w16cid w16 w16cex w16sdtdh w16sdtfl w16du wp14">
   <w:body>
     <w:p>
       <w:pPr>
@@ -35,27 +35,14 @@
     </w:p>
     <w:p/>
     <w:p>
-      <w:proofErr w:type="spellStart"/>
-      <w:r>
-        <w:t>AutoLink</w:t>
-      </w:r>
-      <w:proofErr w:type="spellEnd"/>
-      <w:r>
-        <w:t xml:space="preserve"> </w:t>
+      <w:r>
+        <w:t xml:space="preserve">AutoLink </w:t>
       </w:r>
     </w:p>
     <w:p>
       <w:r>
         <w:tab/>
-        <w:t xml:space="preserve">{*auto </w:t>
-      </w:r>
-      <w:proofErr w:type="spellStart"/>
-      <w:r>
-        <w:t>autoLink</w:t>
-      </w:r>
-      <w:proofErr w:type="spellEnd"/>
-      <w:r>
-        <w:t>}</w:t>
+        <w:t>{*auto autoLink}</w:t>
       </w:r>
     </w:p>
     <w:p>
@@ -77,15 +64,7 @@
     <w:p>
       <w:r>
         <w:tab/>
-        <w:t xml:space="preserve">{style </w:t>
-      </w:r>
-      <w:proofErr w:type="spellStart"/>
-      <w:r>
-        <w:t>styledPropertyName</w:t>
-      </w:r>
-      <w:proofErr w:type="spellEnd"/>
-      <w:r>
-        <w:t>}</w:t>
+        <w:t>{style styledPropertyName}</w:t>
       </w:r>
     </w:p>
     <w:p/>
@@ -150,13 +129,279 @@
       </w:tr>
     </w:tbl>
     <w:p/>
+    <w:p>
+      <w:pPr>
+        <w:pStyle w:val="ListParagraph"/>
+        <w:numPr>
+          <w:ilvl w:val="0"/>
+          <w:numId w:val="1"/>
+        </w:numPr>
+        <w:tabs>
+          <w:tab w:val="left" w:pos="0"/>
+        </w:tabs>
+        <w:rPr>
+          <w:rFonts w:ascii="Segoe UI" w:hAnsi="Segoe UI" w:cs="Segoe UI"/>
+          <w:color w:val="404040"/>
+          <w:sz w:val="21"/>
+          <w:szCs w:val="21"/>
+        </w:rPr>
+      </w:pPr>
+      <w:r>
+        <w:rPr>
+          <w:rFonts w:ascii="Segoe UI" w:hAnsi="Segoe UI" w:cs="Segoe UI"/>
+          <w:color w:val="404040"/>
+          <w:sz w:val="24"/>
+          <w:szCs w:val="24"/>
+        </w:rPr>
+        <w:t xml:space="preserve">Demo to show the usage of </w:t>
+      </w:r>
+      <w:r>
+        <w:rPr>
+          <w:rFonts w:ascii="Segoe UI" w:hAnsi="Segoe UI" w:cs="Segoe UI"/>
+          <w:b/>
+          <w:bCs/>
+          <w:color w:val="404040"/>
+          <w:sz w:val="24"/>
+          <w:szCs w:val="24"/>
+        </w:rPr>
+        <w:t>Attach Tag</w:t>
+      </w:r>
+      <w:r>
+        <w:rPr>
+          <w:rFonts w:ascii="Segoe UI" w:hAnsi="Segoe UI" w:cs="Segoe UI"/>
+          <w:color w:val="404040"/>
+          <w:sz w:val="24"/>
+          <w:szCs w:val="24"/>
+        </w:rPr>
+        <w:t xml:space="preserve"> in DOCX.</w:t>
+      </w:r>
+      <w:r>
+        <w:rPr>
+          <w:rFonts w:ascii="Segoe UI" w:hAnsi="Segoe UI" w:cs="Segoe UI"/>
+          <w:color w:val="404040"/>
+          <w:sz w:val="21"/>
+          <w:szCs w:val="21"/>
+        </w:rPr>
+        <w:br/>
+      </w:r>
+    </w:p>
+    <w:p>
+      <w:pPr>
+        <w:pStyle w:val="NoSpacing"/>
+        <w:rPr>
+          <w:rFonts w:cstheme="minorHAnsi"/>
+          <w:color w:val="00A933"/>
+          <w:sz w:val="24"/>
+          <w:szCs w:val="24"/>
+          <w:lang w:val="en-US"/>
+        </w:rPr>
+      </w:pPr>
+      <w:r>
+        <w:rPr>
+          <w:rFonts w:cstheme="minorHAnsi"/>
+          <w:color w:val="00A933"/>
+          <w:sz w:val="24"/>
+          <w:szCs w:val="24"/>
+          <w:lang w:val="en-US"/>
+        </w:rPr>
+        <w:t>Included some reference files (using the “?insert …”):</w:t>
+      </w:r>
+    </w:p>
+    <w:p>
+      <w:pPr>
+        <w:pStyle w:val="NoSpacing"/>
+        <w:rPr>
+          <w:rFonts w:cstheme="minorHAnsi"/>
+          <w:color w:val="00A933"/>
+          <w:sz w:val="24"/>
+          <w:szCs w:val="24"/>
+          <w:lang w:val="en-US"/>
+        </w:rPr>
+      </w:pPr>
+    </w:p>
+    <w:p>
+      <w:pPr>
+        <w:pStyle w:val="NoSpacing"/>
+        <w:rPr>
+          <w:rFonts w:cstheme="minorHAnsi"/>
+          <w:color w:val="000000"/>
+          <w:lang w:val="fr-BE"/>
+        </w:rPr>
+      </w:pPr>
+      <w:r>
+        <w:rPr>
+          <w:rFonts w:cstheme="minorHAnsi"/>
+          <w:color w:val="000000"/>
+          <w:lang w:val="fr-BE"/>
+        </w:rPr>
+        <w:t>{?insert fileToInsert1}</w:t>
+      </w:r>
+      <w:r>
+        <w:rPr>
+          <w:rFonts w:cstheme="minorHAnsi"/>
+          <w:color w:val="000000"/>
+          <w:lang w:val="fr-BE"/>
+        </w:rPr>
+        <w:tab/>
+      </w:r>
+      <w:r>
+        <w:rPr>
+          <w:rFonts w:cstheme="minorHAnsi"/>
+          <w:color w:val="000000"/>
+          <w:lang w:val="fr-BE"/>
+        </w:rPr>
+        <w:t>{?insert fileToInsert2}</w:t>
+      </w:r>
+    </w:p>
+    <w:p>
+      <w:pPr>
+        <w:pStyle w:val="NoSpacing"/>
+        <w:rPr>
+          <w:rFonts w:cstheme="minorHAnsi"/>
+          <w:color w:val="000000"/>
+          <w:lang w:val="fr-BE"/>
+        </w:rPr>
+      </w:pPr>
+    </w:p>
+    <w:p>
+      <w:pPr>
+        <w:pStyle w:val="ListParagraph"/>
+        <w:numPr>
+          <w:ilvl w:val="0"/>
+          <w:numId w:val="1"/>
+        </w:numPr>
+        <w:tabs>
+          <w:tab w:val="left" w:pos="0"/>
+        </w:tabs>
+        <w:rPr>
+          <w:rFonts w:ascii="Segoe UI" w:hAnsi="Segoe UI" w:cs="Segoe UI"/>
+          <w:color w:val="404040"/>
+          <w:sz w:val="21"/>
+          <w:szCs w:val="21"/>
+        </w:rPr>
+      </w:pPr>
+      <w:r>
+        <w:rPr>
+          <w:rFonts w:ascii="Segoe UI" w:hAnsi="Segoe UI" w:cs="Segoe UI"/>
+          <w:color w:val="404040"/>
+          <w:sz w:val="21"/>
+          <w:szCs w:val="21"/>
+        </w:rPr>
+        <w:t xml:space="preserve">Demo to show the usage of </w:t>
+      </w:r>
+      <w:r>
+        <w:rPr>
+          <w:rFonts w:ascii="Segoe UI" w:hAnsi="Segoe UI" w:cs="Segoe UI"/>
+          <w:b/>
+          <w:bCs/>
+          <w:color w:val="404040"/>
+          <w:sz w:val="21"/>
+          <w:szCs w:val="21"/>
+        </w:rPr>
+        <w:t>Embed Tag</w:t>
+      </w:r>
+      <w:r>
+        <w:rPr>
+          <w:rFonts w:ascii="Segoe UI" w:hAnsi="Segoe UI" w:cs="Segoe UI"/>
+          <w:color w:val="404040"/>
+          <w:sz w:val="21"/>
+          <w:szCs w:val="21"/>
+        </w:rPr>
+        <w:t xml:space="preserve"> in DOCX.</w:t>
+      </w:r>
+    </w:p>
+    <w:p>
+      <w:pPr>
+        <w:tabs>
+          <w:tab w:val="left" w:pos="0"/>
+        </w:tabs>
+        <w:rPr>
+          <w:rFonts w:ascii="Segoe UI" w:hAnsi="Segoe UI" w:cs="Segoe UI"/>
+          <w:color w:val="404040"/>
+          <w:sz w:val="21"/>
+          <w:szCs w:val="21"/>
+        </w:rPr>
+      </w:pPr>
+    </w:p>
+    <w:p>
+      <w:pPr>
+        <w:tabs>
+          <w:tab w:val="left" w:pos="0"/>
+        </w:tabs>
+        <w:rPr>
+          <w:rFonts w:ascii="Segoe UI" w:hAnsi="Segoe UI" w:cs="Segoe UI"/>
+          <w:color w:val="404040"/>
+          <w:sz w:val="21"/>
+          <w:szCs w:val="21"/>
+        </w:rPr>
+      </w:pPr>
+      <w:r>
+        <w:rPr>
+          <w:rFonts w:ascii="Segoe UI" w:hAnsi="Segoe UI" w:cs="Segoe UI"/>
+          <w:color w:val="404040"/>
+          <w:sz w:val="21"/>
+          <w:szCs w:val="21"/>
+        </w:rPr>
+        <w:t xml:space="preserve">The following contents are from the file </w:t>
+      </w:r>
+      <w:r>
+        <w:rPr>
+          <w:rFonts w:ascii="Segoe UI" w:hAnsi="Segoe UI" w:cs="Segoe UI"/>
+          <w:color w:val="4472C4" w:themeColor="accent1"/>
+          <w:sz w:val="21"/>
+          <w:szCs w:val="21"/>
+        </w:rPr>
+        <w:t>fileToEmbed</w:t>
+      </w:r>
+      <w:r>
+        <w:rPr>
+          <w:rFonts w:ascii="Segoe UI" w:hAnsi="Segoe UI" w:cs="Segoe UI"/>
+          <w:color w:val="4472C4" w:themeColor="accent1"/>
+          <w:sz w:val="21"/>
+          <w:szCs w:val="21"/>
+        </w:rPr>
+        <w:t>.</w:t>
+      </w:r>
+    </w:p>
+    <w:p>
+      <w:pPr>
+        <w:tabs>
+          <w:tab w:val="left" w:pos="0"/>
+        </w:tabs>
+        <w:rPr>
+          <w:rFonts w:ascii="Segoe UI" w:hAnsi="Segoe UI" w:cs="Segoe UI"/>
+          <w:color w:val="404040"/>
+          <w:sz w:val="21"/>
+          <w:szCs w:val="21"/>
+        </w:rPr>
+      </w:pPr>
+      <w:r>
+        <w:rPr>
+          <w:rFonts w:ascii="Segoe UI" w:hAnsi="Segoe UI" w:cs="Segoe UI"/>
+          <w:color w:val="404040"/>
+          <w:sz w:val="21"/>
+          <w:szCs w:val="21"/>
+        </w:rPr>
+        <w:t>{?embed fileToEmbed}</w:t>
+      </w:r>
+      <w:r>
+        <w:rPr>
+          <w:rFonts w:ascii="Segoe UI" w:hAnsi="Segoe UI" w:cs="Segoe UI"/>
+          <w:color w:val="404040"/>
+          <w:sz w:val="21"/>
+          <w:szCs w:val="21"/>
+        </w:rPr>
+        <w:br/>
+      </w:r>
+    </w:p>
+    <w:p/>
     <w:sectPr>
-      <w:headerReference w:type="even" r:id="rId6"/>
-      <w:headerReference w:type="default" r:id="rId7"/>
-      <w:footerReference w:type="even" r:id="rId8"/>
-      <w:footerReference w:type="default" r:id="rId9"/>
-      <w:headerReference w:type="first" r:id="rId10"/>
-      <w:footerReference w:type="first" r:id="rId11"/>
+      <w:headerReference w:type="even" r:id="rId7"/>
+      <w:headerReference w:type="default" r:id="rId8"/>
+      <w:footerReference w:type="even" r:id="rId9"/>
+      <w:footerReference w:type="default" r:id="rId10"/>
+      <w:headerReference w:type="first" r:id="rId11"/>
+      <w:footerReference w:type="first" r:id="rId12"/>
       <w:pgSz w:w="12240" w:h="15840"/>
       <w:pgMar w:top="1440" w:right="1440" w:bottom="1440" w:left="1440" w:header="720" w:footer="720" w:gutter="0"/>
       <w:cols w:space="720"/>
@@ -167,7 +412,7 @@
 </file>
 
 <file path=word/endnotes.xml><?xml version="1.0" encoding="utf-8"?>
-<w:endnotes xmlns:wpc="http://schemas.microsoft.com/office/word/2010/wordprocessingCanvas" xmlns:cx="http://schemas.microsoft.com/office/drawing/2014/chartex" xmlns:cx1="http://schemas.microsoft.com/office/drawing/2015/9/8/chartex" xmlns:cx2="http://schemas.microsoft.com/office/drawing/2015/10/21/chartex" xmlns:cx3="http://schemas.microsoft.com/office/drawing/2016/5/9/chartex" xmlns:cx4="http://schemas.microsoft.com/office/drawing/2016/5/10/chartex" xmlns:cx5="http://schemas.microsoft.com/office/drawing/2016/5/11/chartex" xmlns:cx6="http://schemas.microsoft.com/office/drawing/2016/5/12/chartex" xmlns:cx7="http://schemas.microsoft.com/office/drawing/2016/5/13/chartex" xmlns:cx8="http://schemas.microsoft.com/office/drawing/2016/5/14/chartex" xmlns:mc="http://schemas.openxmlformats.org/markup-compatibility/2006" xmlns:aink="http://schemas.microsoft.com/office/drawing/2016/ink" xmlns:am3d="http://schemas.microsoft.com/office/drawing/2017/model3d" xmlns:o="urn:schemas-microsoft-com:office:office" xmlns:oel="http://schemas.microsoft.com/office/2019/extlst" xmlns:r="http://schemas.openxmlformats.org/officeDocument/2006/relationships" xmlns:m="http://schemas.openxmlformats.org/officeDocument/2006/math" xmlns:v="urn:schemas-microsoft-com:vml" xmlns:wp14="http://schemas.microsoft.com/office/word/2010/wordprocessingDrawing" xmlns:wp="http://schemas.openxmlformats.org/drawingml/2006/wordprocessingDrawing" xmlns:w10="urn:schemas-microsoft-com:office:word" xmlns:w="http://schemas.openxmlformats.org/wordprocessingml/2006/main" xmlns:w14="http://schemas.microsoft.com/office/word/2010/wordml" xmlns:w15="http://schemas.microsoft.com/office/word/2012/wordml" xmlns:w16cex="http://schemas.microsoft.com/office/word/2018/wordml/cex" xmlns:w16cid="http://schemas.microsoft.com/office/word/2016/wordml/cid" xmlns:w16="http://schemas.microsoft.com/office/word/2018/wordml" xmlns:w16du="http://schemas.microsoft.com/office/word/2023/wordml/word16du" xmlns:w16sdtdh="http://schemas.microsoft.com/office/word/2020/wordml/sdtdatahash" xmlns:w16se="http://schemas.microsoft.com/office/word/2015/wordml/symex" xmlns:wpg="http://schemas.microsoft.com/office/word/2010/wordprocessingGroup" xmlns:wpi="http://schemas.microsoft.com/office/word/2010/wordprocessingInk" xmlns:wne="http://schemas.microsoft.com/office/word/2006/wordml" xmlns:wps="http://schemas.microsoft.com/office/word/2010/wordprocessingShape" mc:Ignorable="w14 w15 w16se w16cid w16 w16cex w16sdtdh w16du wp14">
+<w:endnotes xmlns:wpc="http://schemas.microsoft.com/office/word/2010/wordprocessingCanvas" xmlns:cx="http://schemas.microsoft.com/office/drawing/2014/chartex" xmlns:cx1="http://schemas.microsoft.com/office/drawing/2015/9/8/chartex" xmlns:cx2="http://schemas.microsoft.com/office/drawing/2015/10/21/chartex" xmlns:cx3="http://schemas.microsoft.com/office/drawing/2016/5/9/chartex" xmlns:cx4="http://schemas.microsoft.com/office/drawing/2016/5/10/chartex" xmlns:cx5="http://schemas.microsoft.com/office/drawing/2016/5/11/chartex" xmlns:cx6="http://schemas.microsoft.com/office/drawing/2016/5/12/chartex" xmlns:cx7="http://schemas.microsoft.com/office/drawing/2016/5/13/chartex" xmlns:cx8="http://schemas.microsoft.com/office/drawing/2016/5/14/chartex" xmlns:mc="http://schemas.openxmlformats.org/markup-compatibility/2006" xmlns:aink="http://schemas.microsoft.com/office/drawing/2016/ink" xmlns:am3d="http://schemas.microsoft.com/office/drawing/2017/model3d" xmlns:o="urn:schemas-microsoft-com:office:office" xmlns:oel="http://schemas.microsoft.com/office/2019/extlst" xmlns:r="http://schemas.openxmlformats.org/officeDocument/2006/relationships" xmlns:m="http://schemas.openxmlformats.org/officeDocument/2006/math" xmlns:v="urn:schemas-microsoft-com:vml" xmlns:wp14="http://schemas.microsoft.com/office/word/2010/wordprocessingDrawing" xmlns:wp="http://schemas.openxmlformats.org/drawingml/2006/wordprocessingDrawing" xmlns:w10="urn:schemas-microsoft-com:office:word" xmlns:w="http://schemas.openxmlformats.org/wordprocessingml/2006/main" xmlns:w14="http://schemas.microsoft.com/office/word/2010/wordml" xmlns:w15="http://schemas.microsoft.com/office/word/2012/wordml" xmlns:w16cex="http://schemas.microsoft.com/office/word/2018/wordml/cex" xmlns:w16cid="http://schemas.microsoft.com/office/word/2016/wordml/cid" xmlns:w16="http://schemas.microsoft.com/office/word/2018/wordml" xmlns:w16du="http://schemas.microsoft.com/office/word/2023/wordml/word16du" xmlns:w16sdtdh="http://schemas.microsoft.com/office/word/2020/wordml/sdtdatahash" xmlns:w16sdtfl="http://schemas.microsoft.com/office/word/2024/wordml/sdtformatlock" xmlns:w16se="http://schemas.microsoft.com/office/word/2015/wordml/symex" xmlns:wpg="http://schemas.microsoft.com/office/word/2010/wordprocessingGroup" xmlns:wpi="http://schemas.microsoft.com/office/word/2010/wordprocessingInk" xmlns:wne="http://schemas.microsoft.com/office/word/2006/wordml" xmlns:wps="http://schemas.microsoft.com/office/word/2010/wordprocessingShape" mc:Ignorable="w14 w15 w16se w16cid w16 w16cex w16sdtdh w16sdtfl w16du wp14">
   <w:endnote w:type="separator" w:id="-1">
     <w:p>
       <w:pPr>
@@ -192,7 +437,7 @@
 </file>
 
 <file path=word/footer1.xml><?xml version="1.0" encoding="utf-8"?>
-<w:ftr xmlns:wpc="http://schemas.microsoft.com/office/word/2010/wordprocessingCanvas" xmlns:cx="http://schemas.microsoft.com/office/drawing/2014/chartex" xmlns:cx1="http://schemas.microsoft.com/office/drawing/2015/9/8/chartex" xmlns:cx2="http://schemas.microsoft.com/office/drawing/2015/10/21/chartex" xmlns:cx3="http://schemas.microsoft.com/office/drawing/2016/5/9/chartex" xmlns:cx4="http://schemas.microsoft.com/office/drawing/2016/5/10/chartex" xmlns:cx5="http://schemas.microsoft.com/office/drawing/2016/5/11/chartex" xmlns:cx6="http://schemas.microsoft.com/office/drawing/2016/5/12/chartex" xmlns:cx7="http://schemas.microsoft.com/office/drawing/2016/5/13/chartex" xmlns:cx8="http://schemas.microsoft.com/office/drawing/2016/5/14/chartex" xmlns:mc="http://schemas.openxmlformats.org/markup-compatibility/2006" xmlns:aink="http://schemas.microsoft.com/office/drawing/2016/ink" xmlns:am3d="http://schemas.microsoft.com/office/drawing/2017/model3d" xmlns:o="urn:schemas-microsoft-com:office:office" xmlns:oel="http://schemas.microsoft.com/office/2019/extlst" xmlns:r="http://schemas.openxmlformats.org/officeDocument/2006/relationships" xmlns:m="http://schemas.openxmlformats.org/officeDocument/2006/math" xmlns:v="urn:schemas-microsoft-com:vml" xmlns:wp14="http://schemas.microsoft.com/office/word/2010/wordprocessingDrawing" xmlns:wp="http://schemas.openxmlformats.org/drawingml/2006/wordprocessingDrawing" xmlns:w10="urn:schemas-microsoft-com:office:word" xmlns:w="http://schemas.openxmlformats.org/wordprocessingml/2006/main" xmlns:w14="http://schemas.microsoft.com/office/word/2010/wordml" xmlns:w15="http://schemas.microsoft.com/office/word/2012/wordml" xmlns:w16cex="http://schemas.microsoft.com/office/word/2018/wordml/cex" xmlns:w16cid="http://schemas.microsoft.com/office/word/2016/wordml/cid" xmlns:w16="http://schemas.microsoft.com/office/word/2018/wordml" xmlns:w16du="http://schemas.microsoft.com/office/word/2023/wordml/word16du" xmlns:w16sdtdh="http://schemas.microsoft.com/office/word/2020/wordml/sdtdatahash" xmlns:w16se="http://schemas.microsoft.com/office/word/2015/wordml/symex" xmlns:wpg="http://schemas.microsoft.com/office/word/2010/wordprocessingGroup" xmlns:wpi="http://schemas.microsoft.com/office/word/2010/wordprocessingInk" xmlns:wne="http://schemas.microsoft.com/office/word/2006/wordml" xmlns:wps="http://schemas.microsoft.com/office/word/2010/wordprocessingShape" mc:Ignorable="w14 w15 w16se w16cid w16 w16cex w16sdtdh w16du wp14">
+<w:ftr xmlns:wpc="http://schemas.microsoft.com/office/word/2010/wordprocessingCanvas" xmlns:cx="http://schemas.microsoft.com/office/drawing/2014/chartex" xmlns:cx1="http://schemas.microsoft.com/office/drawing/2015/9/8/chartex" xmlns:cx2="http://schemas.microsoft.com/office/drawing/2015/10/21/chartex" xmlns:cx3="http://schemas.microsoft.com/office/drawing/2016/5/9/chartex" xmlns:cx4="http://schemas.microsoft.com/office/drawing/2016/5/10/chartex" xmlns:cx5="http://schemas.microsoft.com/office/drawing/2016/5/11/chartex" xmlns:cx6="http://schemas.microsoft.com/office/drawing/2016/5/12/chartex" xmlns:cx7="http://schemas.microsoft.com/office/drawing/2016/5/13/chartex" xmlns:cx8="http://schemas.microsoft.com/office/drawing/2016/5/14/chartex" xmlns:mc="http://schemas.openxmlformats.org/markup-compatibility/2006" xmlns:aink="http://schemas.microsoft.com/office/drawing/2016/ink" xmlns:am3d="http://schemas.microsoft.com/office/drawing/2017/model3d" xmlns:o="urn:schemas-microsoft-com:office:office" xmlns:oel="http://schemas.microsoft.com/office/2019/extlst" xmlns:r="http://schemas.openxmlformats.org/officeDocument/2006/relationships" xmlns:m="http://schemas.openxmlformats.org/officeDocument/2006/math" xmlns:v="urn:schemas-microsoft-com:vml" xmlns:wp14="http://schemas.microsoft.com/office/word/2010/wordprocessingDrawing" xmlns:wp="http://schemas.openxmlformats.org/drawingml/2006/wordprocessingDrawing" xmlns:w10="urn:schemas-microsoft-com:office:word" xmlns:w="http://schemas.openxmlformats.org/wordprocessingml/2006/main" xmlns:w14="http://schemas.microsoft.com/office/word/2010/wordml" xmlns:w15="http://schemas.microsoft.com/office/word/2012/wordml" xmlns:w16cex="http://schemas.microsoft.com/office/word/2018/wordml/cex" xmlns:w16cid="http://schemas.microsoft.com/office/word/2016/wordml/cid" xmlns:w16="http://schemas.microsoft.com/office/word/2018/wordml" xmlns:w16du="http://schemas.microsoft.com/office/word/2023/wordml/word16du" xmlns:w16sdtdh="http://schemas.microsoft.com/office/word/2020/wordml/sdtdatahash" xmlns:w16sdtfl="http://schemas.microsoft.com/office/word/2024/wordml/sdtformatlock" xmlns:w16se="http://schemas.microsoft.com/office/word/2015/wordml/symex" xmlns:wpg="http://schemas.microsoft.com/office/word/2010/wordprocessingGroup" xmlns:wpi="http://schemas.microsoft.com/office/word/2010/wordprocessingInk" xmlns:wne="http://schemas.microsoft.com/office/word/2006/wordml" xmlns:wps="http://schemas.microsoft.com/office/word/2010/wordprocessingShape" mc:Ignorable="w14 w15 w16se w16cid w16 w16cex w16sdtdh w16sdtfl w16du wp14">
   <w:p>
     <w:pPr>
       <w:pStyle w:val="Footer"/>
@@ -202,7 +447,7 @@
 </file>
 
 <file path=word/footer2.xml><?xml version="1.0" encoding="utf-8"?>
-<w:ftr xmlns:wpc="http://schemas.microsoft.com/office/word/2010/wordprocessingCanvas" xmlns:cx="http://schemas.microsoft.com/office/drawing/2014/chartex" xmlns:cx1="http://schemas.microsoft.com/office/drawing/2015/9/8/chartex" xmlns:cx2="http://schemas.microsoft.com/office/drawing/2015/10/21/chartex" xmlns:cx3="http://schemas.microsoft.com/office/drawing/2016/5/9/chartex" xmlns:cx4="http://schemas.microsoft.com/office/drawing/2016/5/10/chartex" xmlns:cx5="http://schemas.microsoft.com/office/drawing/2016/5/11/chartex" xmlns:cx6="http://schemas.microsoft.com/office/drawing/2016/5/12/chartex" xmlns:cx7="http://schemas.microsoft.com/office/drawing/2016/5/13/chartex" xmlns:cx8="http://schemas.microsoft.com/office/drawing/2016/5/14/chartex" xmlns:mc="http://schemas.openxmlformats.org/markup-compatibility/2006" xmlns:aink="http://schemas.microsoft.com/office/drawing/2016/ink" xmlns:am3d="http://schemas.microsoft.com/office/drawing/2017/model3d" xmlns:o="urn:schemas-microsoft-com:office:office" xmlns:oel="http://schemas.microsoft.com/office/2019/extlst" xmlns:r="http://schemas.openxmlformats.org/officeDocument/2006/relationships" xmlns:m="http://schemas.openxmlformats.org/officeDocument/2006/math" xmlns:v="urn:schemas-microsoft-com:vml" xmlns:wp14="http://schemas.microsoft.com/office/word/2010/wordprocessingDrawing" xmlns:wp="http://schemas.openxmlformats.org/drawingml/2006/wordprocessingDrawing" xmlns:w10="urn:schemas-microsoft-com:office:word" xmlns:w="http://schemas.openxmlformats.org/wordprocessingml/2006/main" xmlns:w14="http://schemas.microsoft.com/office/word/2010/wordml" xmlns:w15="http://schemas.microsoft.com/office/word/2012/wordml" xmlns:w16cex="http://schemas.microsoft.com/office/word/2018/wordml/cex" xmlns:w16cid="http://schemas.microsoft.com/office/word/2016/wordml/cid" xmlns:w16="http://schemas.microsoft.com/office/word/2018/wordml" xmlns:w16du="http://schemas.microsoft.com/office/word/2023/wordml/word16du" xmlns:w16sdtdh="http://schemas.microsoft.com/office/word/2020/wordml/sdtdatahash" xmlns:w16se="http://schemas.microsoft.com/office/word/2015/wordml/symex" xmlns:wpg="http://schemas.microsoft.com/office/word/2010/wordprocessingGroup" xmlns:wpi="http://schemas.microsoft.com/office/word/2010/wordprocessingInk" xmlns:wne="http://schemas.microsoft.com/office/word/2006/wordml" xmlns:wps="http://schemas.microsoft.com/office/word/2010/wordprocessingShape" mc:Ignorable="w14 w15 w16se w16cid w16 w16cex w16sdtdh w16du wp14">
+<w:ftr xmlns:wpc="http://schemas.microsoft.com/office/word/2010/wordprocessingCanvas" xmlns:cx="http://schemas.microsoft.com/office/drawing/2014/chartex" xmlns:cx1="http://schemas.microsoft.com/office/drawing/2015/9/8/chartex" xmlns:cx2="http://schemas.microsoft.com/office/drawing/2015/10/21/chartex" xmlns:cx3="http://schemas.microsoft.com/office/drawing/2016/5/9/chartex" xmlns:cx4="http://schemas.microsoft.com/office/drawing/2016/5/10/chartex" xmlns:cx5="http://schemas.microsoft.com/office/drawing/2016/5/11/chartex" xmlns:cx6="http://schemas.microsoft.com/office/drawing/2016/5/12/chartex" xmlns:cx7="http://schemas.microsoft.com/office/drawing/2016/5/13/chartex" xmlns:cx8="http://schemas.microsoft.com/office/drawing/2016/5/14/chartex" xmlns:mc="http://schemas.openxmlformats.org/markup-compatibility/2006" xmlns:aink="http://schemas.microsoft.com/office/drawing/2016/ink" xmlns:am3d="http://schemas.microsoft.com/office/drawing/2017/model3d" xmlns:o="urn:schemas-microsoft-com:office:office" xmlns:oel="http://schemas.microsoft.com/office/2019/extlst" xmlns:r="http://schemas.openxmlformats.org/officeDocument/2006/relationships" xmlns:m="http://schemas.openxmlformats.org/officeDocument/2006/math" xmlns:v="urn:schemas-microsoft-com:vml" xmlns:wp14="http://schemas.microsoft.com/office/word/2010/wordprocessingDrawing" xmlns:wp="http://schemas.openxmlformats.org/drawingml/2006/wordprocessingDrawing" xmlns:w10="urn:schemas-microsoft-com:office:word" xmlns:w="http://schemas.openxmlformats.org/wordprocessingml/2006/main" xmlns:w14="http://schemas.microsoft.com/office/word/2010/wordml" xmlns:w15="http://schemas.microsoft.com/office/word/2012/wordml" xmlns:w16cex="http://schemas.microsoft.com/office/word/2018/wordml/cex" xmlns:w16cid="http://schemas.microsoft.com/office/word/2016/wordml/cid" xmlns:w16="http://schemas.microsoft.com/office/word/2018/wordml" xmlns:w16du="http://schemas.microsoft.com/office/word/2023/wordml/word16du" xmlns:w16sdtdh="http://schemas.microsoft.com/office/word/2020/wordml/sdtdatahash" xmlns:w16sdtfl="http://schemas.microsoft.com/office/word/2024/wordml/sdtformatlock" xmlns:w16se="http://schemas.microsoft.com/office/word/2015/wordml/symex" xmlns:wpg="http://schemas.microsoft.com/office/word/2010/wordprocessingGroup" xmlns:wpi="http://schemas.microsoft.com/office/word/2010/wordprocessingInk" xmlns:wne="http://schemas.microsoft.com/office/word/2006/wordml" xmlns:wps="http://schemas.microsoft.com/office/word/2010/wordprocessingShape" mc:Ignorable="w14 w15 w16se w16cid w16 w16cex w16sdtdh w16sdtfl w16du wp14">
   <w:p>
     <w:pPr>
       <w:pStyle w:val="Footer"/>
@@ -212,7 +457,7 @@
 </file>
 
 <file path=word/footer3.xml><?xml version="1.0" encoding="utf-8"?>
-<w:ftr xmlns:wpc="http://schemas.microsoft.com/office/word/2010/wordprocessingCanvas" xmlns:cx="http://schemas.microsoft.com/office/drawing/2014/chartex" xmlns:cx1="http://schemas.microsoft.com/office/drawing/2015/9/8/chartex" xmlns:cx2="http://schemas.microsoft.com/office/drawing/2015/10/21/chartex" xmlns:cx3="http://schemas.microsoft.com/office/drawing/2016/5/9/chartex" xmlns:cx4="http://schemas.microsoft.com/office/drawing/2016/5/10/chartex" xmlns:cx5="http://schemas.microsoft.com/office/drawing/2016/5/11/chartex" xmlns:cx6="http://schemas.microsoft.com/office/drawing/2016/5/12/chartex" xmlns:cx7="http://schemas.microsoft.com/office/drawing/2016/5/13/chartex" xmlns:cx8="http://schemas.microsoft.com/office/drawing/2016/5/14/chartex" xmlns:mc="http://schemas.openxmlformats.org/markup-compatibility/2006" xmlns:aink="http://schemas.microsoft.com/office/drawing/2016/ink" xmlns:am3d="http://schemas.microsoft.com/office/drawing/2017/model3d" xmlns:o="urn:schemas-microsoft-com:office:office" xmlns:oel="http://schemas.microsoft.com/office/2019/extlst" xmlns:r="http://schemas.openxmlformats.org/officeDocument/2006/relationships" xmlns:m="http://schemas.openxmlformats.org/officeDocument/2006/math" xmlns:v="urn:schemas-microsoft-com:vml" xmlns:wp14="http://schemas.microsoft.com/office/word/2010/wordprocessingDrawing" xmlns:wp="http://schemas.openxmlformats.org/drawingml/2006/wordprocessingDrawing" xmlns:w10="urn:schemas-microsoft-com:office:word" xmlns:w="http://schemas.openxmlformats.org/wordprocessingml/2006/main" xmlns:w14="http://schemas.microsoft.com/office/word/2010/wordml" xmlns:w15="http://schemas.microsoft.com/office/word/2012/wordml" xmlns:w16cex="http://schemas.microsoft.com/office/word/2018/wordml/cex" xmlns:w16cid="http://schemas.microsoft.com/office/word/2016/wordml/cid" xmlns:w16="http://schemas.microsoft.com/office/word/2018/wordml" xmlns:w16du="http://schemas.microsoft.com/office/word/2023/wordml/word16du" xmlns:w16sdtdh="http://schemas.microsoft.com/office/word/2020/wordml/sdtdatahash" xmlns:w16se="http://schemas.microsoft.com/office/word/2015/wordml/symex" xmlns:wpg="http://schemas.microsoft.com/office/word/2010/wordprocessingGroup" xmlns:wpi="http://schemas.microsoft.com/office/word/2010/wordprocessingInk" xmlns:wne="http://schemas.microsoft.com/office/word/2006/wordml" xmlns:wps="http://schemas.microsoft.com/office/word/2010/wordprocessingShape" mc:Ignorable="w14 w15 w16se w16cid w16 w16cex w16sdtdh w16du wp14">
+<w:ftr xmlns:wpc="http://schemas.microsoft.com/office/word/2010/wordprocessingCanvas" xmlns:cx="http://schemas.microsoft.com/office/drawing/2014/chartex" xmlns:cx1="http://schemas.microsoft.com/office/drawing/2015/9/8/chartex" xmlns:cx2="http://schemas.microsoft.com/office/drawing/2015/10/21/chartex" xmlns:cx3="http://schemas.microsoft.com/office/drawing/2016/5/9/chartex" xmlns:cx4="http://schemas.microsoft.com/office/drawing/2016/5/10/chartex" xmlns:cx5="http://schemas.microsoft.com/office/drawing/2016/5/11/chartex" xmlns:cx6="http://schemas.microsoft.com/office/drawing/2016/5/12/chartex" xmlns:cx7="http://schemas.microsoft.com/office/drawing/2016/5/13/chartex" xmlns:cx8="http://schemas.microsoft.com/office/drawing/2016/5/14/chartex" xmlns:mc="http://schemas.openxmlformats.org/markup-compatibility/2006" xmlns:aink="http://schemas.microsoft.com/office/drawing/2016/ink" xmlns:am3d="http://schemas.microsoft.com/office/drawing/2017/model3d" xmlns:o="urn:schemas-microsoft-com:office:office" xmlns:oel="http://schemas.microsoft.com/office/2019/extlst" xmlns:r="http://schemas.openxmlformats.org/officeDocument/2006/relationships" xmlns:m="http://schemas.openxmlformats.org/officeDocument/2006/math" xmlns:v="urn:schemas-microsoft-com:vml" xmlns:wp14="http://schemas.microsoft.com/office/word/2010/wordprocessingDrawing" xmlns:wp="http://schemas.openxmlformats.org/drawingml/2006/wordprocessingDrawing" xmlns:w10="urn:schemas-microsoft-com:office:word" xmlns:w="http://schemas.openxmlformats.org/wordprocessingml/2006/main" xmlns:w14="http://schemas.microsoft.com/office/word/2010/wordml" xmlns:w15="http://schemas.microsoft.com/office/word/2012/wordml" xmlns:w16cex="http://schemas.microsoft.com/office/word/2018/wordml/cex" xmlns:w16cid="http://schemas.microsoft.com/office/word/2016/wordml/cid" xmlns:w16="http://schemas.microsoft.com/office/word/2018/wordml" xmlns:w16du="http://schemas.microsoft.com/office/word/2023/wordml/word16du" xmlns:w16sdtdh="http://schemas.microsoft.com/office/word/2020/wordml/sdtdatahash" xmlns:w16sdtfl="http://schemas.microsoft.com/office/word/2024/wordml/sdtformatlock" xmlns:w16se="http://schemas.microsoft.com/office/word/2015/wordml/symex" xmlns:wpg="http://schemas.microsoft.com/office/word/2010/wordprocessingGroup" xmlns:wpi="http://schemas.microsoft.com/office/word/2010/wordprocessingInk" xmlns:wne="http://schemas.microsoft.com/office/word/2006/wordml" xmlns:wps="http://schemas.microsoft.com/office/word/2010/wordprocessingShape" mc:Ignorable="w14 w15 w16se w16cid w16 w16cex w16sdtdh w16sdtfl w16du wp14">
   <w:p>
     <w:pPr>
       <w:pStyle w:val="Footer"/>
@@ -222,7 +467,7 @@
 </file>
 
 <file path=word/footnotes.xml><?xml version="1.0" encoding="utf-8"?>
-<w:footnotes xmlns:wpc="http://schemas.microsoft.com/office/word/2010/wordprocessingCanvas" xmlns:cx="http://schemas.microsoft.com/office/drawing/2014/chartex" xmlns:cx1="http://schemas.microsoft.com/office/drawing/2015/9/8/chartex" xmlns:cx2="http://schemas.microsoft.com/office/drawing/2015/10/21/chartex" xmlns:cx3="http://schemas.microsoft.com/office/drawing/2016/5/9/chartex" xmlns:cx4="http://schemas.microsoft.com/office/drawing/2016/5/10/chartex" xmlns:cx5="http://schemas.microsoft.com/office/drawing/2016/5/11/chartex" xmlns:cx6="http://schemas.microsoft.com/office/drawing/2016/5/12/chartex" xmlns:cx7="http://schemas.microsoft.com/office/drawing/2016/5/13/chartex" xmlns:cx8="http://schemas.microsoft.com/office/drawing/2016/5/14/chartex" xmlns:mc="http://schemas.openxmlformats.org/markup-compatibility/2006" xmlns:aink="http://schemas.microsoft.com/office/drawing/2016/ink" xmlns:am3d="http://schemas.microsoft.com/office/drawing/2017/model3d" xmlns:o="urn:schemas-microsoft-com:office:office" xmlns:oel="http://schemas.microsoft.com/office/2019/extlst" xmlns:r="http://schemas.openxmlformats.org/officeDocument/2006/relationships" xmlns:m="http://schemas.openxmlformats.org/officeDocument/2006/math" xmlns:v="urn:schemas-microsoft-com:vml" xmlns:wp14="http://schemas.microsoft.com/office/word/2010/wordprocessingDrawing" xmlns:wp="http://schemas.openxmlformats.org/drawingml/2006/wordprocessingDrawing" xmlns:w10="urn:schemas-microsoft-com:office:word" xmlns:w="http://schemas.openxmlformats.org/wordprocessingml/2006/main" xmlns:w14="http://schemas.microsoft.com/office/word/2010/wordml" xmlns:w15="http://schemas.microsoft.com/office/word/2012/wordml" xmlns:w16cex="http://schemas.microsoft.com/office/word/2018/wordml/cex" xmlns:w16cid="http://schemas.microsoft.com/office/word/2016/wordml/cid" xmlns:w16="http://schemas.microsoft.com/office/word/2018/wordml" xmlns:w16du="http://schemas.microsoft.com/office/word/2023/wordml/word16du" xmlns:w16sdtdh="http://schemas.microsoft.com/office/word/2020/wordml/sdtdatahash" xmlns:w16se="http://schemas.microsoft.com/office/word/2015/wordml/symex" xmlns:wpg="http://schemas.microsoft.com/office/word/2010/wordprocessingGroup" xmlns:wpi="http://schemas.microsoft.com/office/word/2010/wordprocessingInk" xmlns:wne="http://schemas.microsoft.com/office/word/2006/wordml" xmlns:wps="http://schemas.microsoft.com/office/word/2010/wordprocessingShape" mc:Ignorable="w14 w15 w16se w16cid w16 w16cex w16sdtdh w16du wp14">
+<w:footnotes xmlns:wpc="http://schemas.microsoft.com/office/word/2010/wordprocessingCanvas" xmlns:cx="http://schemas.microsoft.com/office/drawing/2014/chartex" xmlns:cx1="http://schemas.microsoft.com/office/drawing/2015/9/8/chartex" xmlns:cx2="http://schemas.microsoft.com/office/drawing/2015/10/21/chartex" xmlns:cx3="http://schemas.microsoft.com/office/drawing/2016/5/9/chartex" xmlns:cx4="http://schemas.microsoft.com/office/drawing/2016/5/10/chartex" xmlns:cx5="http://schemas.microsoft.com/office/drawing/2016/5/11/chartex" xmlns:cx6="http://schemas.microsoft.com/office/drawing/2016/5/12/chartex" xmlns:cx7="http://schemas.microsoft.com/office/drawing/2016/5/13/chartex" xmlns:cx8="http://schemas.microsoft.com/office/drawing/2016/5/14/chartex" xmlns:mc="http://schemas.openxmlformats.org/markup-compatibility/2006" xmlns:aink="http://schemas.microsoft.com/office/drawing/2016/ink" xmlns:am3d="http://schemas.microsoft.com/office/drawing/2017/model3d" xmlns:o="urn:schemas-microsoft-com:office:office" xmlns:oel="http://schemas.microsoft.com/office/2019/extlst" xmlns:r="http://schemas.openxmlformats.org/officeDocument/2006/relationships" xmlns:m="http://schemas.openxmlformats.org/officeDocument/2006/math" xmlns:v="urn:schemas-microsoft-com:vml" xmlns:wp14="http://schemas.microsoft.com/office/word/2010/wordprocessingDrawing" xmlns:wp="http://schemas.openxmlformats.org/drawingml/2006/wordprocessingDrawing" xmlns:w10="urn:schemas-microsoft-com:office:word" xmlns:w="http://schemas.openxmlformats.org/wordprocessingml/2006/main" xmlns:w14="http://schemas.microsoft.com/office/word/2010/wordml" xmlns:w15="http://schemas.microsoft.com/office/word/2012/wordml" xmlns:w16cex="http://schemas.microsoft.com/office/word/2018/wordml/cex" xmlns:w16cid="http://schemas.microsoft.com/office/word/2016/wordml/cid" xmlns:w16="http://schemas.microsoft.com/office/word/2018/wordml" xmlns:w16du="http://schemas.microsoft.com/office/word/2023/wordml/word16du" xmlns:w16sdtdh="http://schemas.microsoft.com/office/word/2020/wordml/sdtdatahash" xmlns:w16sdtfl="http://schemas.microsoft.com/office/word/2024/wordml/sdtformatlock" xmlns:w16se="http://schemas.microsoft.com/office/word/2015/wordml/symex" xmlns:wpg="http://schemas.microsoft.com/office/word/2010/wordprocessingGroup" xmlns:wpi="http://schemas.microsoft.com/office/word/2010/wordprocessingInk" xmlns:wne="http://schemas.microsoft.com/office/word/2006/wordml" xmlns:wps="http://schemas.microsoft.com/office/word/2010/wordprocessingShape" mc:Ignorable="w14 w15 w16se w16cid w16 w16cex w16sdtdh w16sdtfl w16du wp14">
   <w:footnote w:type="separator" w:id="-1">
     <w:p>
       <w:pPr>
@@ -247,7 +492,7 @@
 </file>
 
 <file path=word/header1.xml><?xml version="1.0" encoding="utf-8"?>
-<w:hdr xmlns:wpc="http://schemas.microsoft.com/office/word/2010/wordprocessingCanvas" xmlns:cx="http://schemas.microsoft.com/office/drawing/2014/chartex" xmlns:cx1="http://schemas.microsoft.com/office/drawing/2015/9/8/chartex" xmlns:cx2="http://schemas.microsoft.com/office/drawing/2015/10/21/chartex" xmlns:cx3="http://schemas.microsoft.com/office/drawing/2016/5/9/chartex" xmlns:cx4="http://schemas.microsoft.com/office/drawing/2016/5/10/chartex" xmlns:cx5="http://schemas.microsoft.com/office/drawing/2016/5/11/chartex" xmlns:cx6="http://schemas.microsoft.com/office/drawing/2016/5/12/chartex" xmlns:cx7="http://schemas.microsoft.com/office/drawing/2016/5/13/chartex" xmlns:cx8="http://schemas.microsoft.com/office/drawing/2016/5/14/chartex" xmlns:mc="http://schemas.openxmlformats.org/markup-compatibility/2006" xmlns:aink="http://schemas.microsoft.com/office/drawing/2016/ink" xmlns:am3d="http://schemas.microsoft.com/office/drawing/2017/model3d" xmlns:o="urn:schemas-microsoft-com:office:office" xmlns:oel="http://schemas.microsoft.com/office/2019/extlst" xmlns:r="http://schemas.openxmlformats.org/officeDocument/2006/relationships" xmlns:m="http://schemas.openxmlformats.org/officeDocument/2006/math" xmlns:v="urn:schemas-microsoft-com:vml" xmlns:wp14="http://schemas.microsoft.com/office/word/2010/wordprocessingDrawing" xmlns:wp="http://schemas.openxmlformats.org/drawingml/2006/wordprocessingDrawing" xmlns:w10="urn:schemas-microsoft-com:office:word" xmlns:w="http://schemas.openxmlformats.org/wordprocessingml/2006/main" xmlns:w14="http://schemas.microsoft.com/office/word/2010/wordml" xmlns:w15="http://schemas.microsoft.com/office/word/2012/wordml" xmlns:w16cex="http://schemas.microsoft.com/office/word/2018/wordml/cex" xmlns:w16cid="http://schemas.microsoft.com/office/word/2016/wordml/cid" xmlns:w16="http://schemas.microsoft.com/office/word/2018/wordml" xmlns:w16du="http://schemas.microsoft.com/office/word/2023/wordml/word16du" xmlns:w16sdtdh="http://schemas.microsoft.com/office/word/2020/wordml/sdtdatahash" xmlns:w16se="http://schemas.microsoft.com/office/word/2015/wordml/symex" xmlns:wpg="http://schemas.microsoft.com/office/word/2010/wordprocessingGroup" xmlns:wpi="http://schemas.microsoft.com/office/word/2010/wordprocessingInk" xmlns:wne="http://schemas.microsoft.com/office/word/2006/wordml" xmlns:wps="http://schemas.microsoft.com/office/word/2010/wordprocessingShape" mc:Ignorable="w14 w15 w16se w16cid w16 w16cex w16sdtdh w16du wp14">
+<w:hdr xmlns:wpc="http://schemas.microsoft.com/office/word/2010/wordprocessingCanvas" xmlns:cx="http://schemas.microsoft.com/office/drawing/2014/chartex" xmlns:cx1="http://schemas.microsoft.com/office/drawing/2015/9/8/chartex" xmlns:cx2="http://schemas.microsoft.com/office/drawing/2015/10/21/chartex" xmlns:cx3="http://schemas.microsoft.com/office/drawing/2016/5/9/chartex" xmlns:cx4="http://schemas.microsoft.com/office/drawing/2016/5/10/chartex" xmlns:cx5="http://schemas.microsoft.com/office/drawing/2016/5/11/chartex" xmlns:cx6="http://schemas.microsoft.com/office/drawing/2016/5/12/chartex" xmlns:cx7="http://schemas.microsoft.com/office/drawing/2016/5/13/chartex" xmlns:cx8="http://schemas.microsoft.com/office/drawing/2016/5/14/chartex" xmlns:mc="http://schemas.openxmlformats.org/markup-compatibility/2006" xmlns:aink="http://schemas.microsoft.com/office/drawing/2016/ink" xmlns:am3d="http://schemas.microsoft.com/office/drawing/2017/model3d" xmlns:o="urn:schemas-microsoft-com:office:office" xmlns:oel="http://schemas.microsoft.com/office/2019/extlst" xmlns:r="http://schemas.openxmlformats.org/officeDocument/2006/relationships" xmlns:m="http://schemas.openxmlformats.org/officeDocument/2006/math" xmlns:v="urn:schemas-microsoft-com:vml" xmlns:wp14="http://schemas.microsoft.com/office/word/2010/wordprocessingDrawing" xmlns:wp="http://schemas.openxmlformats.org/drawingml/2006/wordprocessingDrawing" xmlns:w10="urn:schemas-microsoft-com:office:word" xmlns:w="http://schemas.openxmlformats.org/wordprocessingml/2006/main" xmlns:w14="http://schemas.microsoft.com/office/word/2010/wordml" xmlns:w15="http://schemas.microsoft.com/office/word/2012/wordml" xmlns:w16cex="http://schemas.microsoft.com/office/word/2018/wordml/cex" xmlns:w16cid="http://schemas.microsoft.com/office/word/2016/wordml/cid" xmlns:w16="http://schemas.microsoft.com/office/word/2018/wordml" xmlns:w16du="http://schemas.microsoft.com/office/word/2023/wordml/word16du" xmlns:w16sdtdh="http://schemas.microsoft.com/office/word/2020/wordml/sdtdatahash" xmlns:w16sdtfl="http://schemas.microsoft.com/office/word/2024/wordml/sdtformatlock" xmlns:w16se="http://schemas.microsoft.com/office/word/2015/wordml/symex" xmlns:wpg="http://schemas.microsoft.com/office/word/2010/wordprocessingGroup" xmlns:wpi="http://schemas.microsoft.com/office/word/2010/wordprocessingInk" xmlns:wne="http://schemas.microsoft.com/office/word/2006/wordml" xmlns:wps="http://schemas.microsoft.com/office/word/2010/wordprocessingShape" mc:Ignorable="w14 w15 w16se w16cid w16 w16cex w16sdtdh w16sdtfl w16du wp14">
   <w:p>
     <w:pPr>
       <w:pStyle w:val="Header"/>
@@ -257,18 +502,10 @@
 </file>
 
 <file path=word/header2.xml><?xml version="1.0" encoding="utf-8"?>
-<w:hdr xmlns:wpc="http://schemas.microsoft.com/office/word/2010/wordprocessingCanvas" xmlns:cx="http://schemas.microsoft.com/office/drawing/2014/chartex" xmlns:cx1="http://schemas.microsoft.com/office/drawing/2015/9/8/chartex" xmlns:cx2="http://schemas.microsoft.com/office/drawing/2015/10/21/chartex" xmlns:cx3="http://schemas.microsoft.com/office/drawing/2016/5/9/chartex" xmlns:cx4="http://schemas.microsoft.com/office/drawing/2016/5/10/chartex" xmlns:cx5="http://schemas.microsoft.com/office/drawing/2016/5/11/chartex" xmlns:cx6="http://schemas.microsoft.com/office/drawing/2016/5/12/chartex" xmlns:cx7="http://schemas.microsoft.com/office/drawing/2016/5/13/chartex" xmlns:cx8="http://schemas.microsoft.com/office/drawing/2016/5/14/chartex" xmlns:mc="http://schemas.openxmlformats.org/markup-compatibility/2006" xmlns:aink="http://schemas.microsoft.com/office/drawing/2016/ink" xmlns:am3d="http://schemas.microsoft.com/office/drawing/2017/model3d" xmlns:o="urn:schemas-microsoft-com:office:office" xmlns:oel="http://schemas.microsoft.com/office/2019/extlst" xmlns:r="http://schemas.openxmlformats.org/officeDocument/2006/relationships" xmlns:m="http://schemas.openxmlformats.org/officeDocument/2006/math" xmlns:v="urn:schemas-microsoft-com:vml" xmlns:wp14="http://schemas.microsoft.com/office/word/2010/wordprocessingDrawing" xmlns:wp="http://schemas.openxmlformats.org/drawingml/2006/wordprocessingDrawing" xmlns:w10="urn:schemas-microsoft-com:office:word" xmlns:w="http://schemas.openxmlformats.org/wordprocessingml/2006/main" xmlns:w14="http://schemas.microsoft.com/office/word/2010/wordml" xmlns:w15="http://schemas.microsoft.com/office/word/2012/wordml" xmlns:w16cex="http://schemas.microsoft.com/office/word/2018/wordml/cex" xmlns:w16cid="http://schemas.microsoft.com/office/word/2016/wordml/cid" xmlns:w16="http://schemas.microsoft.com/office/word/2018/wordml" xmlns:w16du="http://schemas.microsoft.com/office/word/2023/wordml/word16du" xmlns:w16sdtdh="http://schemas.microsoft.com/office/word/2020/wordml/sdtdatahash" xmlns:w16se="http://schemas.microsoft.com/office/word/2015/wordml/symex" xmlns:wpg="http://schemas.microsoft.com/office/word/2010/wordprocessingGroup" xmlns:wpi="http://schemas.microsoft.com/office/word/2010/wordprocessingInk" xmlns:wne="http://schemas.microsoft.com/office/word/2006/wordml" xmlns:wps="http://schemas.microsoft.com/office/word/2010/wordprocessingShape" mc:Ignorable="w14 w15 w16se w16cid w16 w16cex w16sdtdh w16du wp14">
+<w:hdr xmlns:wpc="http://schemas.microsoft.com/office/word/2010/wordprocessingCanvas" xmlns:cx="http://schemas.microsoft.com/office/drawing/2014/chartex" xmlns:cx1="http://schemas.microsoft.com/office/drawing/2015/9/8/chartex" xmlns:cx2="http://schemas.microsoft.com/office/drawing/2015/10/21/chartex" xmlns:cx3="http://schemas.microsoft.com/office/drawing/2016/5/9/chartex" xmlns:cx4="http://schemas.microsoft.com/office/drawing/2016/5/10/chartex" xmlns:cx5="http://schemas.microsoft.com/office/drawing/2016/5/11/chartex" xmlns:cx6="http://schemas.microsoft.com/office/drawing/2016/5/12/chartex" xmlns:cx7="http://schemas.microsoft.com/office/drawing/2016/5/13/chartex" xmlns:cx8="http://schemas.microsoft.com/office/drawing/2016/5/14/chartex" xmlns:mc="http://schemas.openxmlformats.org/markup-compatibility/2006" xmlns:aink="http://schemas.microsoft.com/office/drawing/2016/ink" xmlns:am3d="http://schemas.microsoft.com/office/drawing/2017/model3d" xmlns:o="urn:schemas-microsoft-com:office:office" xmlns:oel="http://schemas.microsoft.com/office/2019/extlst" xmlns:r="http://schemas.openxmlformats.org/officeDocument/2006/relationships" xmlns:m="http://schemas.openxmlformats.org/officeDocument/2006/math" xmlns:v="urn:schemas-microsoft-com:vml" xmlns:wp14="http://schemas.microsoft.com/office/word/2010/wordprocessingDrawing" xmlns:wp="http://schemas.openxmlformats.org/drawingml/2006/wordprocessingDrawing" xmlns:w10="urn:schemas-microsoft-com:office:word" xmlns:w="http://schemas.openxmlformats.org/wordprocessingml/2006/main" xmlns:w14="http://schemas.microsoft.com/office/word/2010/wordml" xmlns:w15="http://schemas.microsoft.com/office/word/2012/wordml" xmlns:w16cex="http://schemas.microsoft.com/office/word/2018/wordml/cex" xmlns:w16cid="http://schemas.microsoft.com/office/word/2016/wordml/cid" xmlns:w16="http://schemas.microsoft.com/office/word/2018/wordml" xmlns:w16du="http://schemas.microsoft.com/office/word/2023/wordml/word16du" xmlns:w16sdtdh="http://schemas.microsoft.com/office/word/2020/wordml/sdtdatahash" xmlns:w16sdtfl="http://schemas.microsoft.com/office/word/2024/wordml/sdtformatlock" xmlns:w16se="http://schemas.microsoft.com/office/word/2015/wordml/symex" xmlns:wpg="http://schemas.microsoft.com/office/word/2010/wordprocessingGroup" xmlns:wpi="http://schemas.microsoft.com/office/word/2010/wordprocessingInk" xmlns:wne="http://schemas.microsoft.com/office/word/2006/wordml" xmlns:wps="http://schemas.microsoft.com/office/word/2010/wordprocessingShape" mc:Ignorable="w14 w15 w16se w16cid w16 w16cex w16sdtdh w16sdtfl w16du wp14">
   <w:p>
     <w:r>
-      <w:t xml:space="preserve">{watermark </w:t>
-    </w:r>
-    <w:proofErr w:type="spellStart"/>
-    <w:r>
-      <w:t>watermark_name</w:t>
-    </w:r>
-    <w:proofErr w:type="spellEnd"/>
-    <w:r>
-      <w:t>}</w:t>
+      <w:t>{watermark watermark_name}</w:t>
     </w:r>
   </w:p>
   <w:p>
@@ -473,7 +710,7 @@
 </file>
 
 <file path=word/header3.xml><?xml version="1.0" encoding="utf-8"?>
-<w:hdr xmlns:wpc="http://schemas.microsoft.com/office/word/2010/wordprocessingCanvas" xmlns:cx="http://schemas.microsoft.com/office/drawing/2014/chartex" xmlns:cx1="http://schemas.microsoft.com/office/drawing/2015/9/8/chartex" xmlns:cx2="http://schemas.microsoft.com/office/drawing/2015/10/21/chartex" xmlns:cx3="http://schemas.microsoft.com/office/drawing/2016/5/9/chartex" xmlns:cx4="http://schemas.microsoft.com/office/drawing/2016/5/10/chartex" xmlns:cx5="http://schemas.microsoft.com/office/drawing/2016/5/11/chartex" xmlns:cx6="http://schemas.microsoft.com/office/drawing/2016/5/12/chartex" xmlns:cx7="http://schemas.microsoft.com/office/drawing/2016/5/13/chartex" xmlns:cx8="http://schemas.microsoft.com/office/drawing/2016/5/14/chartex" xmlns:mc="http://schemas.openxmlformats.org/markup-compatibility/2006" xmlns:aink="http://schemas.microsoft.com/office/drawing/2016/ink" xmlns:am3d="http://schemas.microsoft.com/office/drawing/2017/model3d" xmlns:o="urn:schemas-microsoft-com:office:office" xmlns:oel="http://schemas.microsoft.com/office/2019/extlst" xmlns:r="http://schemas.openxmlformats.org/officeDocument/2006/relationships" xmlns:m="http://schemas.openxmlformats.org/officeDocument/2006/math" xmlns:v="urn:schemas-microsoft-com:vml" xmlns:wp14="http://schemas.microsoft.com/office/word/2010/wordprocessingDrawing" xmlns:wp="http://schemas.openxmlformats.org/drawingml/2006/wordprocessingDrawing" xmlns:w10="urn:schemas-microsoft-com:office:word" xmlns:w="http://schemas.openxmlformats.org/wordprocessingml/2006/main" xmlns:w14="http://schemas.microsoft.com/office/word/2010/wordml" xmlns:w15="http://schemas.microsoft.com/office/word/2012/wordml" xmlns:w16cex="http://schemas.microsoft.com/office/word/2018/wordml/cex" xmlns:w16cid="http://schemas.microsoft.com/office/word/2016/wordml/cid" xmlns:w16="http://schemas.microsoft.com/office/word/2018/wordml" xmlns:w16du="http://schemas.microsoft.com/office/word/2023/wordml/word16du" xmlns:w16sdtdh="http://schemas.microsoft.com/office/word/2020/wordml/sdtdatahash" xmlns:w16se="http://schemas.microsoft.com/office/word/2015/wordml/symex" xmlns:wpg="http://schemas.microsoft.com/office/word/2010/wordprocessingGroup" xmlns:wpi="http://schemas.microsoft.com/office/word/2010/wordprocessingInk" xmlns:wne="http://schemas.microsoft.com/office/word/2006/wordml" xmlns:wps="http://schemas.microsoft.com/office/word/2010/wordprocessingShape" mc:Ignorable="w14 w15 w16se w16cid w16 w16cex w16sdtdh w16du wp14">
+<w:hdr xmlns:wpc="http://schemas.microsoft.com/office/word/2010/wordprocessingCanvas" xmlns:cx="http://schemas.microsoft.com/office/drawing/2014/chartex" xmlns:cx1="http://schemas.microsoft.com/office/drawing/2015/9/8/chartex" xmlns:cx2="http://schemas.microsoft.com/office/drawing/2015/10/21/chartex" xmlns:cx3="http://schemas.microsoft.com/office/drawing/2016/5/9/chartex" xmlns:cx4="http://schemas.microsoft.com/office/drawing/2016/5/10/chartex" xmlns:cx5="http://schemas.microsoft.com/office/drawing/2016/5/11/chartex" xmlns:cx6="http://schemas.microsoft.com/office/drawing/2016/5/12/chartex" xmlns:cx7="http://schemas.microsoft.com/office/drawing/2016/5/13/chartex" xmlns:cx8="http://schemas.microsoft.com/office/drawing/2016/5/14/chartex" xmlns:mc="http://schemas.openxmlformats.org/markup-compatibility/2006" xmlns:aink="http://schemas.microsoft.com/office/drawing/2016/ink" xmlns:am3d="http://schemas.microsoft.com/office/drawing/2017/model3d" xmlns:o="urn:schemas-microsoft-com:office:office" xmlns:oel="http://schemas.microsoft.com/office/2019/extlst" xmlns:r="http://schemas.openxmlformats.org/officeDocument/2006/relationships" xmlns:m="http://schemas.openxmlformats.org/officeDocument/2006/math" xmlns:v="urn:schemas-microsoft-com:vml" xmlns:wp14="http://schemas.microsoft.com/office/word/2010/wordprocessingDrawing" xmlns:wp="http://schemas.openxmlformats.org/drawingml/2006/wordprocessingDrawing" xmlns:w10="urn:schemas-microsoft-com:office:word" xmlns:w="http://schemas.openxmlformats.org/wordprocessingml/2006/main" xmlns:w14="http://schemas.microsoft.com/office/word/2010/wordml" xmlns:w15="http://schemas.microsoft.com/office/word/2012/wordml" xmlns:w16cex="http://schemas.microsoft.com/office/word/2018/wordml/cex" xmlns:w16cid="http://schemas.microsoft.com/office/word/2016/wordml/cid" xmlns:w16="http://schemas.microsoft.com/office/word/2018/wordml" xmlns:w16du="http://schemas.microsoft.com/office/word/2023/wordml/word16du" xmlns:w16sdtdh="http://schemas.microsoft.com/office/word/2020/wordml/sdtdatahash" xmlns:w16sdtfl="http://schemas.microsoft.com/office/word/2024/wordml/sdtformatlock" xmlns:w16se="http://schemas.microsoft.com/office/word/2015/wordml/symex" xmlns:wpg="http://schemas.microsoft.com/office/word/2010/wordprocessingGroup" xmlns:wpi="http://schemas.microsoft.com/office/word/2010/wordprocessingInk" xmlns:wne="http://schemas.microsoft.com/office/word/2006/wordml" xmlns:wps="http://schemas.microsoft.com/office/word/2010/wordprocessingShape" mc:Ignorable="w14 w15 w16se w16cid w16 w16cex w16sdtdh w16sdtfl w16du wp14">
   <w:p>
     <w:pPr>
       <w:pStyle w:val="Header"/>
@@ -482,8 +719,106 @@
 </w:hdr>
 </file>
 
+<file path=word/numbering.xml><?xml version="1.0" encoding="utf-8"?>
+<w:numbering xmlns:wpc="http://schemas.microsoft.com/office/word/2010/wordprocessingCanvas" xmlns:cx="http://schemas.microsoft.com/office/drawing/2014/chartex" xmlns:cx1="http://schemas.microsoft.com/office/drawing/2015/9/8/chartex" xmlns:cx2="http://schemas.microsoft.com/office/drawing/2015/10/21/chartex" xmlns:cx3="http://schemas.microsoft.com/office/drawing/2016/5/9/chartex" xmlns:cx4="http://schemas.microsoft.com/office/drawing/2016/5/10/chartex" xmlns:cx5="http://schemas.microsoft.com/office/drawing/2016/5/11/chartex" xmlns:cx6="http://schemas.microsoft.com/office/drawing/2016/5/12/chartex" xmlns:cx7="http://schemas.microsoft.com/office/drawing/2016/5/13/chartex" xmlns:cx8="http://schemas.microsoft.com/office/drawing/2016/5/14/chartex" xmlns:mc="http://schemas.openxmlformats.org/markup-compatibility/2006" xmlns:aink="http://schemas.microsoft.com/office/drawing/2016/ink" xmlns:am3d="http://schemas.microsoft.com/office/drawing/2017/model3d" xmlns:o="urn:schemas-microsoft-com:office:office" xmlns:oel="http://schemas.microsoft.com/office/2019/extlst" xmlns:r="http://schemas.openxmlformats.org/officeDocument/2006/relationships" xmlns:m="http://schemas.openxmlformats.org/officeDocument/2006/math" xmlns:v="urn:schemas-microsoft-com:vml" xmlns:wp14="http://schemas.microsoft.com/office/word/2010/wordprocessingDrawing" xmlns:wp="http://schemas.openxmlformats.org/drawingml/2006/wordprocessingDrawing" xmlns:w10="urn:schemas-microsoft-com:office:word" xmlns:w="http://schemas.openxmlformats.org/wordprocessingml/2006/main" xmlns:w14="http://schemas.microsoft.com/office/word/2010/wordml" xmlns:w15="http://schemas.microsoft.com/office/word/2012/wordml" xmlns:w16cex="http://schemas.microsoft.com/office/word/2018/wordml/cex" xmlns:w16cid="http://schemas.microsoft.com/office/word/2016/wordml/cid" xmlns:w16="http://schemas.microsoft.com/office/word/2018/wordml" xmlns:w16du="http://schemas.microsoft.com/office/word/2023/wordml/word16du" xmlns:w16sdtdh="http://schemas.microsoft.com/office/word/2020/wordml/sdtdatahash" xmlns:w16sdtfl="http://schemas.microsoft.com/office/word/2024/wordml/sdtformatlock" xmlns:w16se="http://schemas.microsoft.com/office/word/2015/wordml/symex" xmlns:wpg="http://schemas.microsoft.com/office/word/2010/wordprocessingGroup" xmlns:wpi="http://schemas.microsoft.com/office/word/2010/wordprocessingInk" xmlns:wne="http://schemas.microsoft.com/office/word/2006/wordml" xmlns:wps="http://schemas.microsoft.com/office/word/2010/wordprocessingShape" mc:Ignorable="w14 w15 w16se w16cid w16 w16cex w16sdtdh w16sdtfl w16du wp14">
+  <w:abstractNum w:abstractNumId="0" w15:restartNumberingAfterBreak="0">
+    <w:nsid w:val="17A01221"/>
+    <w:multiLevelType w:val="hybridMultilevel"/>
+    <w:tmpl w:val="5EB0210E"/>
+    <w:lvl w:ilvl="0" w:tplc="1A12A862">
+      <w:start w:val="1"/>
+      <w:numFmt w:val="decimal"/>
+      <w:lvlText w:val="%1-"/>
+      <w:lvlJc w:val="left"/>
+      <w:pPr>
+        <w:ind w:left="720" w:hanging="360"/>
+      </w:pPr>
+      <w:rPr>
+        <w:rFonts w:hint="default"/>
+        <w:sz w:val="24"/>
+      </w:rPr>
+    </w:lvl>
+    <w:lvl w:ilvl="1" w:tplc="04090019" w:tentative="1">
+      <w:start w:val="1"/>
+      <w:numFmt w:val="lowerLetter"/>
+      <w:lvlText w:val="%2."/>
+      <w:lvlJc w:val="left"/>
+      <w:pPr>
+        <w:ind w:left="1440" w:hanging="360"/>
+      </w:pPr>
+    </w:lvl>
+    <w:lvl w:ilvl="2" w:tplc="0409001B" w:tentative="1">
+      <w:start w:val="1"/>
+      <w:numFmt w:val="lowerRoman"/>
+      <w:lvlText w:val="%3."/>
+      <w:lvlJc w:val="right"/>
+      <w:pPr>
+        <w:ind w:left="2160" w:hanging="180"/>
+      </w:pPr>
+    </w:lvl>
+    <w:lvl w:ilvl="3" w:tplc="0409000F" w:tentative="1">
+      <w:start w:val="1"/>
+      <w:numFmt w:val="decimal"/>
+      <w:lvlText w:val="%4."/>
+      <w:lvlJc w:val="left"/>
+      <w:pPr>
+        <w:ind w:left="2880" w:hanging="360"/>
+      </w:pPr>
+    </w:lvl>
+    <w:lvl w:ilvl="4" w:tplc="04090019" w:tentative="1">
+      <w:start w:val="1"/>
+      <w:numFmt w:val="lowerLetter"/>
+      <w:lvlText w:val="%5."/>
+      <w:lvlJc w:val="left"/>
+      <w:pPr>
+        <w:ind w:left="3600" w:hanging="360"/>
+      </w:pPr>
+    </w:lvl>
+    <w:lvl w:ilvl="5" w:tplc="0409001B" w:tentative="1">
+      <w:start w:val="1"/>
+      <w:numFmt w:val="lowerRoman"/>
+      <w:lvlText w:val="%6."/>
+      <w:lvlJc w:val="right"/>
+      <w:pPr>
+        <w:ind w:left="4320" w:hanging="180"/>
+      </w:pPr>
+    </w:lvl>
+    <w:lvl w:ilvl="6" w:tplc="0409000F" w:tentative="1">
+      <w:start w:val="1"/>
+      <w:numFmt w:val="decimal"/>
+      <w:lvlText w:val="%7."/>
+      <w:lvlJc w:val="left"/>
+      <w:pPr>
+        <w:ind w:left="5040" w:hanging="360"/>
+      </w:pPr>
+    </w:lvl>
+    <w:lvl w:ilvl="7" w:tplc="04090019" w:tentative="1">
+      <w:start w:val="1"/>
+      <w:numFmt w:val="lowerLetter"/>
+      <w:lvlText w:val="%8."/>
+      <w:lvlJc w:val="left"/>
+      <w:pPr>
+        <w:ind w:left="5760" w:hanging="360"/>
+      </w:pPr>
+    </w:lvl>
+    <w:lvl w:ilvl="8" w:tplc="0409001B" w:tentative="1">
+      <w:start w:val="1"/>
+      <w:numFmt w:val="lowerRoman"/>
+      <w:lvlText w:val="%9."/>
+      <w:lvlJc w:val="right"/>
+      <w:pPr>
+        <w:ind w:left="6480" w:hanging="180"/>
+      </w:pPr>
+    </w:lvl>
+  </w:abstractNum>
+  <w:num w:numId="1" w16cid:durableId="430244727">
+    <w:abstractNumId w:val="0"/>
+  </w:num>
+</w:numbering>
+</file>
+
 <file path=word/styles.xml><?xml version="1.0" encoding="utf-8"?>
-<w:styles xmlns:mc="http://schemas.openxmlformats.org/markup-compatibility/2006" xmlns:r="http://schemas.openxmlformats.org/officeDocument/2006/relationships" xmlns:w="http://schemas.openxmlformats.org/wordprocessingml/2006/main" xmlns:w14="http://schemas.microsoft.com/office/word/2010/wordml" xmlns:w15="http://schemas.microsoft.com/office/word/2012/wordml" xmlns:w16cex="http://schemas.microsoft.com/office/word/2018/wordml/cex" xmlns:w16cid="http://schemas.microsoft.com/office/word/2016/wordml/cid" xmlns:w16="http://schemas.microsoft.com/office/word/2018/wordml" xmlns:w16du="http://schemas.microsoft.com/office/word/2023/wordml/word16du" xmlns:w16sdtdh="http://schemas.microsoft.com/office/word/2020/wordml/sdtdatahash" xmlns:w16se="http://schemas.microsoft.com/office/word/2015/wordml/symex" mc:Ignorable="w14 w15 w16se w16cid w16 w16cex w16sdtdh w16du">
+<w:styles xmlns:mc="http://schemas.openxmlformats.org/markup-compatibility/2006" xmlns:r="http://schemas.openxmlformats.org/officeDocument/2006/relationships" xmlns:w="http://schemas.openxmlformats.org/wordprocessingml/2006/main" xmlns:w14="http://schemas.microsoft.com/office/word/2010/wordml" xmlns:w15="http://schemas.microsoft.com/office/word/2012/wordml" xmlns:w16cex="http://schemas.microsoft.com/office/word/2018/wordml/cex" xmlns:w16cid="http://schemas.microsoft.com/office/word/2016/wordml/cid" xmlns:w16="http://schemas.microsoft.com/office/word/2018/wordml" xmlns:w16du="http://schemas.microsoft.com/office/word/2023/wordml/word16du" xmlns:w16sdtdh="http://schemas.microsoft.com/office/word/2020/wordml/sdtdatahash" xmlns:w16sdtfl="http://schemas.microsoft.com/office/word/2024/wordml/sdtformatlock" xmlns:w16se="http://schemas.microsoft.com/office/word/2015/wordml/symex" mc:Ignorable="w14 w15 w16se w16cid w16 w16cex w16sdtdh w16sdtfl w16du">
   <w:docDefaults>
     <w:rPrDefault>
       <w:rPr>
@@ -973,6 +1308,35 @@
       </w:tblBorders>
     </w:tblPr>
   </w:style>
+  <w:style w:type="paragraph" w:styleId="NoSpacing">
+    <w:name w:val="No Spacing"/>
+    <w:uiPriority w:val="1"/>
+    <w:qFormat/>
+    <w:rsid w:val="00B13F21"/>
+    <w:pPr>
+      <w:spacing w:after="0" w:line="240" w:lineRule="auto"/>
+    </w:pPr>
+    <w:rPr>
+      <w:rFonts w:eastAsiaTheme="minorEastAsia"/>
+      <w:szCs w:val="22"/>
+      <w:lang w:val="nl-BE" w:eastAsia="nl-BE" w:bidi="ar-SA"/>
+    </w:rPr>
+  </w:style>
+  <w:style w:type="paragraph" w:styleId="ListParagraph">
+    <w:name w:val="List Paragraph"/>
+    <w:basedOn w:val="Normal"/>
+    <w:uiPriority w:val="34"/>
+    <w:qFormat/>
+    <w:rsid w:val="00B13F21"/>
+    <w:pPr>
+      <w:ind w:left="720"/>
+      <w:contextualSpacing/>
+    </w:pPr>
+    <w:rPr>
+      <w:szCs w:val="22"/>
+      <w:lang w:val="en-GB" w:bidi="ar-SA"/>
+    </w:rPr>
+  </w:style>
 </w:styles>
 </file>
 

</xml_diff>

<commit_message>
Add Example for Raw Tag
</commit_message>
<xml_diff>
--- a/BeginerGuide/UsingElements/data/template.docx
+++ b/BeginerGuide/UsingElements/data/template.docx
@@ -45,6 +45,7 @@
         <w:t>{*auto autoLink}</w:t>
       </w:r>
     </w:p>
+    <w:p/>
     <w:p>
       <w:r>
         <w:t>Hyperlink</w:t>
@@ -384,16 +385,74 @@
         </w:rPr>
         <w:t>{?embed fileToEmbed}</w:t>
       </w:r>
-      <w:r>
+    </w:p>
+    <w:p>
+      <w:pPr>
+        <w:tabs>
+          <w:tab w:val="left" w:pos="0"/>
+        </w:tabs>
         <w:rPr>
           <w:rFonts w:ascii="Segoe UI" w:hAnsi="Segoe UI" w:cs="Segoe UI"/>
           <w:color w:val="404040"/>
           <w:sz w:val="21"/>
           <w:szCs w:val="21"/>
         </w:rPr>
+      </w:pPr>
+    </w:p>
+    <w:p>
+      <w:r>
+        <w:t xml:space="preserve">RawTag </w:t>
+      </w:r>
+    </w:p>
+    <w:p>
+      <w:r>
+        <w:tab/>
+        <w:t>{@bold}</w:t>
+      </w:r>
+    </w:p>
+    <w:p>
+      <w:pPr>
+        <w:tabs>
+          <w:tab w:val="left" w:pos="0"/>
+        </w:tabs>
+        <w:rPr>
+          <w:rFonts w:ascii="Segoe UI" w:hAnsi="Segoe UI" w:cs="Segoe UI"/>
+          <w:color w:val="404040"/>
+          <w:sz w:val="21"/>
+          <w:szCs w:val="21"/>
+        </w:rPr>
+      </w:pPr>
+    </w:p>
+    <w:p>
+      <w:pPr>
+        <w:tabs>
+          <w:tab w:val="left" w:pos="0"/>
+        </w:tabs>
+        <w:rPr>
+          <w:rFonts w:ascii="Segoe UI" w:hAnsi="Segoe UI" w:cs="Segoe UI"/>
+          <w:color w:val="404040"/>
+          <w:sz w:val="21"/>
+          <w:szCs w:val="21"/>
+        </w:rPr>
+      </w:pPr>
+      <w:r>
+        <w:rPr>
+          <w:rFonts w:ascii="Segoe UI" w:hAnsi="Segoe UI" w:cs="Segoe UI"/>
+          <w:color w:val="404040"/>
+          <w:sz w:val="21"/>
+          <w:szCs w:val="21"/>
+        </w:rPr>
+        <w:lastRenderedPageBreak/>
         <w:br/>
       </w:r>
     </w:p>
+    <w:p/>
+    <w:p>
+      <w:r>
+        <w:br w:type="page"/>
+      </w:r>
+    </w:p>
+    <w:p/>
     <w:p/>
     <w:sectPr>
       <w:headerReference w:type="even" r:id="rId7"/>

</xml_diff>